<commit_message>
including the SQL Files also
</commit_message>
<xml_diff>
--- a/SEKHAR_MEKALA_ASSIGNMENT_3_607_COURSE.docx
+++ b/SEKHAR_MEKALA_ASSIGNMENT_3_607_COURSE.docx
@@ -11,1554 +11,1591 @@
           <w:szCs w:val="20"/>
         </w:rPr>
       </w:pPr>
+    </w:p>
+    <w:p>
+      <w:pPr>
+        <w:pStyle w:val="NoSpacing"/>
+        <w:rPr>
+          <w:rFonts w:ascii="Bookman Old Style" w:hAnsi="Bookman Old Style"/>
+          <w:b/>
+          <w:sz w:val="36"/>
+          <w:szCs w:val="20"/>
+          <w:u w:val="single"/>
+        </w:rPr>
+      </w:pPr>
+      <w:r>
+        <w:rPr>
+          <w:rFonts w:ascii="Bookman Old Style" w:hAnsi="Bookman Old Style"/>
+          <w:b/>
+          <w:sz w:val="36"/>
+          <w:szCs w:val="20"/>
+          <w:u w:val="single"/>
+        </w:rPr>
+        <w:t>Business Requirements</w:t>
+      </w:r>
+      <w:r>
+        <w:rPr>
+          <w:rFonts w:ascii="Bookman Old Style" w:hAnsi="Bookman Old Style"/>
+          <w:b/>
+          <w:sz w:val="36"/>
+          <w:szCs w:val="20"/>
+          <w:u w:val="single"/>
+        </w:rPr>
+        <w:t xml:space="preserve">: </w:t>
+      </w:r>
+    </w:p>
+    <w:p>
+      <w:pPr>
+        <w:pStyle w:val="NoSpacing"/>
+        <w:rPr>
+          <w:rFonts w:ascii="Bookman Old Style" w:hAnsi="Bookman Old Style"/>
+          <w:sz w:val="20"/>
+          <w:szCs w:val="20"/>
+        </w:rPr>
+      </w:pPr>
+    </w:p>
+    <w:p>
+      <w:pPr>
+        <w:pStyle w:val="NoSpacing"/>
+        <w:rPr>
+          <w:rFonts w:ascii="Bookman Old Style" w:hAnsi="Bookman Old Style"/>
+          <w:sz w:val="20"/>
+          <w:szCs w:val="20"/>
+        </w:rPr>
+      </w:pPr>
+      <w:r>
+        <w:rPr>
+          <w:rFonts w:ascii="Bookman Old Style" w:hAnsi="Bookman Old Style"/>
+          <w:sz w:val="20"/>
+          <w:szCs w:val="20"/>
+        </w:rPr>
+        <w:t>I am assuming a scenario to create a database for a Bank application. We have the following requirements:</w:t>
+      </w:r>
+    </w:p>
+    <w:p>
+      <w:pPr>
+        <w:pStyle w:val="NoSpacing"/>
+        <w:rPr>
+          <w:rFonts w:ascii="Bookman Old Style" w:hAnsi="Bookman Old Style"/>
+          <w:sz w:val="20"/>
+          <w:szCs w:val="20"/>
+        </w:rPr>
+      </w:pPr>
+    </w:p>
+    <w:p>
+      <w:pPr>
+        <w:pStyle w:val="NoSpacing"/>
+        <w:rPr>
+          <w:rFonts w:ascii="Bookman Old Style" w:hAnsi="Bookman Old Style"/>
+          <w:sz w:val="20"/>
+          <w:szCs w:val="20"/>
+        </w:rPr>
+      </w:pPr>
+      <w:r>
+        <w:rPr>
+          <w:rFonts w:ascii="Bookman Old Style" w:hAnsi="Bookman Old Style"/>
+          <w:sz w:val="20"/>
+          <w:szCs w:val="20"/>
+        </w:rPr>
+        <w:t>1. A customer can open any one or more of the following types of accounts:</w:t>
+      </w:r>
+    </w:p>
+    <w:p>
+      <w:pPr>
+        <w:pStyle w:val="NoSpacing"/>
+        <w:rPr>
+          <w:rFonts w:ascii="Bookman Old Style" w:hAnsi="Bookman Old Style"/>
+          <w:sz w:val="20"/>
+          <w:szCs w:val="20"/>
+        </w:rPr>
+      </w:pPr>
+      <w:r>
+        <w:rPr>
+          <w:rFonts w:ascii="Bookman Old Style" w:hAnsi="Bookman Old Style"/>
+          <w:sz w:val="20"/>
+          <w:szCs w:val="20"/>
+        </w:rPr>
+        <w:t xml:space="preserve">   a. Savings account</w:t>
+      </w:r>
+    </w:p>
+    <w:p>
+      <w:pPr>
+        <w:pStyle w:val="NoSpacing"/>
+        <w:rPr>
+          <w:rFonts w:ascii="Bookman Old Style" w:hAnsi="Bookman Old Style"/>
+          <w:sz w:val="20"/>
+          <w:szCs w:val="20"/>
+        </w:rPr>
+      </w:pPr>
+      <w:r>
+        <w:rPr>
+          <w:rFonts w:ascii="Bookman Old Style" w:hAnsi="Bookman Old Style"/>
+          <w:sz w:val="20"/>
+          <w:szCs w:val="20"/>
+        </w:rPr>
+        <w:t xml:space="preserve">   b. Checking accounts</w:t>
+      </w:r>
+    </w:p>
+    <w:p>
+      <w:pPr>
+        <w:pStyle w:val="NoSpacing"/>
+        <w:rPr>
+          <w:rFonts w:ascii="Bookman Old Style" w:hAnsi="Bookman Old Style"/>
+          <w:sz w:val="20"/>
+          <w:szCs w:val="20"/>
+        </w:rPr>
+      </w:pPr>
+    </w:p>
+    <w:p>
+      <w:pPr>
+        <w:pStyle w:val="NoSpacing"/>
+        <w:rPr>
+          <w:rFonts w:ascii="Bookman Old Style" w:hAnsi="Bookman Old Style"/>
+          <w:sz w:val="20"/>
+          <w:szCs w:val="20"/>
+        </w:rPr>
+      </w:pPr>
+      <w:r>
+        <w:rPr>
+          <w:rFonts w:ascii="Bookman Old Style" w:hAnsi="Bookman Old Style"/>
+          <w:sz w:val="20"/>
+          <w:szCs w:val="20"/>
+        </w:rPr>
+        <w:t>2. The system must be able to store the following customer data:</w:t>
+      </w:r>
+    </w:p>
+    <w:p>
+      <w:pPr>
+        <w:pStyle w:val="NoSpacing"/>
+        <w:rPr>
+          <w:rFonts w:ascii="Bookman Old Style" w:hAnsi="Bookman Old Style"/>
+          <w:sz w:val="20"/>
+          <w:szCs w:val="20"/>
+        </w:rPr>
+      </w:pPr>
+      <w:r>
+        <w:rPr>
+          <w:rFonts w:ascii="Bookman Old Style" w:hAnsi="Bookman Old Style"/>
+          <w:sz w:val="20"/>
+          <w:szCs w:val="20"/>
+        </w:rPr>
+        <w:t xml:space="preserve">   a. Name</w:t>
+      </w:r>
+    </w:p>
+    <w:p>
+      <w:pPr>
+        <w:pStyle w:val="NoSpacing"/>
+        <w:rPr>
+          <w:rFonts w:ascii="Bookman Old Style" w:hAnsi="Bookman Old Style"/>
+          <w:sz w:val="20"/>
+          <w:szCs w:val="20"/>
+        </w:rPr>
+      </w:pPr>
+      <w:r>
+        <w:rPr>
+          <w:rFonts w:ascii="Bookman Old Style" w:hAnsi="Bookman Old Style"/>
+          <w:sz w:val="20"/>
+          <w:szCs w:val="20"/>
+        </w:rPr>
+        <w:t xml:space="preserve">   b. Address</w:t>
+      </w:r>
+    </w:p>
+    <w:p>
+      <w:pPr>
+        <w:pStyle w:val="NoSpacing"/>
+        <w:rPr>
+          <w:rFonts w:ascii="Bookman Old Style" w:hAnsi="Bookman Old Style"/>
+          <w:sz w:val="20"/>
+          <w:szCs w:val="20"/>
+        </w:rPr>
+      </w:pPr>
+      <w:r>
+        <w:rPr>
+          <w:rFonts w:ascii="Bookman Old Style" w:hAnsi="Bookman Old Style"/>
+          <w:sz w:val="20"/>
+          <w:szCs w:val="20"/>
+        </w:rPr>
+        <w:t xml:space="preserve">      (</w:t>
+      </w:r>
+      <w:proofErr w:type="spellStart"/>
+      <w:r>
+        <w:rPr>
+          <w:rFonts w:ascii="Bookman Old Style" w:hAnsi="Bookman Old Style"/>
+          <w:sz w:val="20"/>
+          <w:szCs w:val="20"/>
+        </w:rPr>
+        <w:t>i</w:t>
+      </w:r>
+      <w:proofErr w:type="spellEnd"/>
+      <w:r>
+        <w:rPr>
+          <w:rFonts w:ascii="Bookman Old Style" w:hAnsi="Bookman Old Style"/>
+          <w:sz w:val="20"/>
+          <w:szCs w:val="20"/>
+        </w:rPr>
+        <w:t>) House number</w:t>
+      </w:r>
+    </w:p>
+    <w:p>
+      <w:pPr>
+        <w:pStyle w:val="NoSpacing"/>
+        <w:rPr>
+          <w:rFonts w:ascii="Bookman Old Style" w:hAnsi="Bookman Old Style"/>
+          <w:sz w:val="20"/>
+          <w:szCs w:val="20"/>
+        </w:rPr>
+      </w:pPr>
+      <w:r>
+        <w:rPr>
+          <w:rFonts w:ascii="Bookman Old Style" w:hAnsi="Bookman Old Style"/>
+          <w:sz w:val="20"/>
+          <w:szCs w:val="20"/>
+        </w:rPr>
+        <w:t xml:space="preserve">      (ii) Apartment number (if any)</w:t>
+      </w:r>
+    </w:p>
+    <w:p>
+      <w:pPr>
+        <w:pStyle w:val="NoSpacing"/>
+        <w:rPr>
+          <w:rFonts w:ascii="Bookman Old Style" w:hAnsi="Bookman Old Style"/>
+          <w:sz w:val="20"/>
+          <w:szCs w:val="20"/>
+        </w:rPr>
+      </w:pPr>
+      <w:r>
+        <w:rPr>
+          <w:rFonts w:ascii="Bookman Old Style" w:hAnsi="Bookman Old Style"/>
+          <w:sz w:val="20"/>
+          <w:szCs w:val="20"/>
+        </w:rPr>
+        <w:t xml:space="preserve">      (iii) Street Number / Name</w:t>
+      </w:r>
+    </w:p>
+    <w:p>
+      <w:pPr>
+        <w:pStyle w:val="NoSpacing"/>
+        <w:rPr>
+          <w:rFonts w:ascii="Bookman Old Style" w:hAnsi="Bookman Old Style"/>
+          <w:sz w:val="20"/>
+          <w:szCs w:val="20"/>
+        </w:rPr>
+      </w:pPr>
+    </w:p>
+    <w:p>
+      <w:pPr>
+        <w:pStyle w:val="NoSpacing"/>
+        <w:rPr>
+          <w:rFonts w:ascii="Bookman Old Style" w:hAnsi="Bookman Old Style"/>
+          <w:sz w:val="20"/>
+          <w:szCs w:val="20"/>
+        </w:rPr>
+      </w:pPr>
+      <w:r>
+        <w:rPr>
+          <w:rFonts w:ascii="Bookman Old Style" w:hAnsi="Bookman Old Style"/>
+          <w:sz w:val="20"/>
+          <w:szCs w:val="20"/>
+        </w:rPr>
+        <w:t>3. The system must be able to store the current accou</w:t>
+      </w:r>
+      <w:r>
+        <w:rPr>
+          <w:rFonts w:ascii="Bookman Old Style" w:hAnsi="Bookman Old Style"/>
+          <w:sz w:val="20"/>
+          <w:szCs w:val="20"/>
+        </w:rPr>
+        <w:t>n</w:t>
+      </w:r>
+      <w:r>
+        <w:rPr>
+          <w:rFonts w:ascii="Bookman Old Style" w:hAnsi="Bookman Old Style"/>
+          <w:sz w:val="20"/>
+          <w:szCs w:val="20"/>
+        </w:rPr>
+        <w:t>t balances</w:t>
+      </w:r>
+    </w:p>
+    <w:p>
+      <w:pPr>
+        <w:pStyle w:val="NoSpacing"/>
+        <w:rPr>
+          <w:rFonts w:ascii="Bookman Old Style" w:hAnsi="Bookman Old Style"/>
+          <w:sz w:val="20"/>
+          <w:szCs w:val="20"/>
+        </w:rPr>
+      </w:pPr>
+    </w:p>
+    <w:p>
+      <w:pPr>
+        <w:pStyle w:val="NoSpacing"/>
+        <w:rPr>
+          <w:rFonts w:ascii="Bookman Old Style" w:hAnsi="Bookman Old Style"/>
+          <w:sz w:val="20"/>
+          <w:szCs w:val="20"/>
+        </w:rPr>
+      </w:pPr>
+      <w:r>
+        <w:rPr>
+          <w:rFonts w:ascii="Bookman Old Style" w:hAnsi="Bookman Old Style"/>
+          <w:sz w:val="20"/>
+          <w:szCs w:val="20"/>
+        </w:rPr>
+        <w:t>4. An account can be a joint account with any number of account holders</w:t>
+      </w:r>
+    </w:p>
+    <w:p>
+      <w:pPr>
+        <w:pStyle w:val="NoSpacing"/>
+        <w:rPr>
+          <w:rFonts w:ascii="Bookman Old Style" w:hAnsi="Bookman Old Style"/>
+          <w:sz w:val="20"/>
+          <w:szCs w:val="20"/>
+        </w:rPr>
+      </w:pPr>
+      <w:r>
+        <w:rPr>
+          <w:rFonts w:ascii="Bookman Old Style" w:hAnsi="Bookman Old Style"/>
+          <w:sz w:val="20"/>
+          <w:szCs w:val="20"/>
+        </w:rPr>
+        <w:t>5. A customer can open more than one account with the bank</w:t>
+      </w:r>
+    </w:p>
+    <w:p>
+      <w:pPr>
+        <w:pStyle w:val="NoSpacing"/>
+        <w:rPr>
+          <w:rFonts w:ascii="Bookman Old Style" w:hAnsi="Bookman Old Style"/>
+          <w:sz w:val="20"/>
+          <w:szCs w:val="20"/>
+        </w:rPr>
+      </w:pPr>
+      <w:r>
+        <w:rPr>
+          <w:rFonts w:ascii="Bookman Old Style" w:hAnsi="Bookman Old Style"/>
+          <w:sz w:val="20"/>
+          <w:szCs w:val="20"/>
+        </w:rPr>
+        <w:t>6. A customer must be able to enter at two addresses</w:t>
+      </w:r>
+      <w:r>
+        <w:rPr>
+          <w:rFonts w:ascii="Bookman Old Style" w:hAnsi="Bookman Old Style"/>
+          <w:sz w:val="20"/>
+          <w:szCs w:val="20"/>
+        </w:rPr>
+        <w:t xml:space="preserve"> or more</w:t>
+      </w:r>
+      <w:r>
+        <w:rPr>
+          <w:rFonts w:ascii="Bookman Old Style" w:hAnsi="Bookman Old Style"/>
+          <w:sz w:val="20"/>
+          <w:szCs w:val="20"/>
+        </w:rPr>
+        <w:t xml:space="preserve"> (one is Primary and the other</w:t>
+      </w:r>
+      <w:r>
+        <w:rPr>
+          <w:rFonts w:ascii="Bookman Old Style" w:hAnsi="Bookman Old Style"/>
+          <w:sz w:val="20"/>
+          <w:szCs w:val="20"/>
+        </w:rPr>
+        <w:t>s</w:t>
+      </w:r>
+      <w:r>
+        <w:rPr>
+          <w:rFonts w:ascii="Bookman Old Style" w:hAnsi="Bookman Old Style"/>
+          <w:sz w:val="20"/>
+          <w:szCs w:val="20"/>
+        </w:rPr>
+        <w:t xml:space="preserve"> as secondary)</w:t>
+      </w:r>
+    </w:p>
+    <w:p>
+      <w:pPr>
+        <w:pStyle w:val="NoSpacing"/>
+        <w:rPr>
+          <w:rFonts w:ascii="Bookman Old Style" w:hAnsi="Bookman Old Style"/>
+          <w:sz w:val="20"/>
+          <w:szCs w:val="20"/>
+        </w:rPr>
+      </w:pPr>
+    </w:p>
+    <w:p>
+      <w:pPr>
+        <w:pStyle w:val="NoSpacing"/>
+        <w:rPr>
+          <w:rFonts w:ascii="Bookman Old Style" w:hAnsi="Bookman Old Style"/>
+          <w:b/>
+          <w:sz w:val="36"/>
+          <w:szCs w:val="20"/>
+          <w:u w:val="single"/>
+        </w:rPr>
+      </w:pPr>
+      <w:r>
+        <w:rPr>
+          <w:rFonts w:ascii="Bookman Old Style" w:hAnsi="Bookman Old Style"/>
+          <w:b/>
+          <w:sz w:val="36"/>
+          <w:szCs w:val="20"/>
+          <w:u w:val="single"/>
+        </w:rPr>
+        <w:t xml:space="preserve">Brainstorming: </w:t>
+      </w:r>
+    </w:p>
+    <w:p>
+      <w:pPr>
+        <w:pStyle w:val="NoSpacing"/>
+        <w:rPr>
+          <w:rFonts w:ascii="Bookman Old Style" w:hAnsi="Bookman Old Style"/>
+          <w:sz w:val="20"/>
+          <w:szCs w:val="20"/>
+        </w:rPr>
+      </w:pPr>
+    </w:p>
+    <w:p>
+      <w:pPr>
+        <w:pStyle w:val="NoSpacing"/>
+        <w:rPr>
+          <w:rFonts w:ascii="Bookman Old Style" w:hAnsi="Bookman Old Style"/>
+          <w:sz w:val="20"/>
+          <w:szCs w:val="20"/>
+        </w:rPr>
+      </w:pPr>
+      <w:r>
+        <w:rPr>
+          <w:rFonts w:ascii="Bookman Old Style" w:hAnsi="Bookman Old Style"/>
+          <w:sz w:val="20"/>
+          <w:szCs w:val="20"/>
+        </w:rPr>
+        <w:t>So we have to maintain the following information in our database:</w:t>
+      </w:r>
+    </w:p>
+    <w:p>
+      <w:pPr>
+        <w:pStyle w:val="NoSpacing"/>
+        <w:rPr>
+          <w:rFonts w:ascii="Bookman Old Style" w:hAnsi="Bookman Old Style"/>
+          <w:sz w:val="20"/>
+          <w:szCs w:val="20"/>
+        </w:rPr>
+      </w:pPr>
+      <w:r>
+        <w:rPr>
+          <w:rFonts w:ascii="Bookman Old Style" w:hAnsi="Bookman Old Style"/>
+          <w:sz w:val="20"/>
+          <w:szCs w:val="20"/>
+        </w:rPr>
+        <w:t>ACCOUNT TYPE - Can be SAVINGS, and CHECKING, and the user should be able to enter new account types or delete existing account types.</w:t>
+      </w:r>
+    </w:p>
+    <w:p>
+      <w:pPr>
+        <w:pStyle w:val="NoSpacing"/>
+        <w:rPr>
+          <w:rFonts w:ascii="Bookman Old Style" w:hAnsi="Bookman Old Style"/>
+          <w:sz w:val="20"/>
+          <w:szCs w:val="20"/>
+        </w:rPr>
+      </w:pPr>
+      <w:r>
+        <w:rPr>
+          <w:rFonts w:ascii="Bookman Old Style" w:hAnsi="Bookman Old Style"/>
+          <w:sz w:val="20"/>
+          <w:szCs w:val="20"/>
+        </w:rPr>
+        <w:t>CUSTOMER_NAME, CUST_CONTACT INFO (including the HOUSE NUMBER, STEET NAME, APARTMENT NUMBER, CITY, STATE, ZIP)</w:t>
+      </w:r>
+    </w:p>
+    <w:p>
+      <w:pPr>
+        <w:pStyle w:val="NoSpacing"/>
+        <w:rPr>
+          <w:rFonts w:ascii="Bookman Old Style" w:hAnsi="Bookman Old Style"/>
+          <w:sz w:val="20"/>
+          <w:szCs w:val="20"/>
+        </w:rPr>
+      </w:pPr>
+      <w:r>
+        <w:rPr>
+          <w:rFonts w:ascii="Bookman Old Style" w:hAnsi="Bookman Old Style"/>
+          <w:sz w:val="20"/>
+          <w:szCs w:val="20"/>
+        </w:rPr>
+        <w:t xml:space="preserve">ACCOUNT_INFO - ACCOUNT NUMBER, ACCOUNT TYPE, ACCOUNT HOLDERS INFO and ACCT_BAL </w:t>
+      </w:r>
+    </w:p>
+    <w:p>
+      <w:pPr>
+        <w:pStyle w:val="NoSpacing"/>
+        <w:rPr>
+          <w:rFonts w:ascii="Bookman Old Style" w:hAnsi="Bookman Old Style"/>
+          <w:sz w:val="20"/>
+          <w:szCs w:val="20"/>
+        </w:rPr>
+      </w:pPr>
+    </w:p>
+    <w:p>
+      <w:pPr>
+        <w:pStyle w:val="NoSpacing"/>
+        <w:rPr>
+          <w:rFonts w:ascii="Bookman Old Style" w:hAnsi="Bookman Old Style"/>
+          <w:sz w:val="20"/>
+          <w:szCs w:val="20"/>
+        </w:rPr>
+      </w:pPr>
+      <w:r>
+        <w:rPr>
+          <w:rFonts w:ascii="Bookman Old Style" w:hAnsi="Bookman Old Style"/>
+          <w:sz w:val="20"/>
+          <w:szCs w:val="20"/>
+        </w:rPr>
+        <w:t>A customer can have more than one account and an account can be held by more than one customer (joint accounts). So this is a many to many relationship, an</w:t>
+      </w:r>
+      <w:r>
+        <w:rPr>
+          <w:rFonts w:ascii="Bookman Old Style" w:hAnsi="Bookman Old Style"/>
+          <w:sz w:val="20"/>
+          <w:szCs w:val="20"/>
+        </w:rPr>
+        <w:t xml:space="preserve">d we should have the following </w:t>
+      </w:r>
+      <w:r>
+        <w:rPr>
+          <w:rFonts w:ascii="Bookman Old Style" w:hAnsi="Bookman Old Style"/>
+          <w:sz w:val="20"/>
+          <w:szCs w:val="20"/>
+        </w:rPr>
+        <w:t>attributes:</w:t>
+      </w:r>
+    </w:p>
+    <w:p>
+      <w:pPr>
+        <w:pStyle w:val="NoSpacing"/>
+        <w:rPr>
+          <w:rFonts w:ascii="Bookman Old Style" w:hAnsi="Bookman Old Style"/>
+          <w:sz w:val="20"/>
+          <w:szCs w:val="20"/>
+        </w:rPr>
+      </w:pPr>
+    </w:p>
+    <w:p>
+      <w:pPr>
+        <w:pStyle w:val="NoSpacing"/>
+        <w:rPr>
+          <w:rFonts w:ascii="Bookman Old Style" w:hAnsi="Bookman Old Style"/>
+          <w:sz w:val="20"/>
+          <w:szCs w:val="20"/>
+        </w:rPr>
+      </w:pPr>
+      <w:r>
+        <w:rPr>
+          <w:rFonts w:ascii="Bookman Old Style" w:hAnsi="Bookman Old Style"/>
+          <w:sz w:val="20"/>
+          <w:szCs w:val="20"/>
+        </w:rPr>
+        <w:t>CUSTOMER_NAME, CUSTOMER_ADDRESS, ACCOUNT_ID, ACCOUNT_TYPE, ACCT_BAL</w:t>
+      </w:r>
+    </w:p>
+    <w:p>
+      <w:pPr>
+        <w:pStyle w:val="NoSpacing"/>
+        <w:rPr>
+          <w:rFonts w:ascii="Bookman Old Style" w:hAnsi="Bookman Old Style"/>
+          <w:sz w:val="20"/>
+          <w:szCs w:val="20"/>
+        </w:rPr>
+      </w:pPr>
+      <w:r>
+        <w:rPr>
+          <w:rFonts w:ascii="Bookman Old Style" w:hAnsi="Bookman Old Style"/>
+          <w:sz w:val="20"/>
+          <w:szCs w:val="20"/>
+        </w:rPr>
+        <w:t>For simplicity, let the CUSTOMER_ADDRESS column represent the CUST_CONTACT_</w:t>
+      </w:r>
+      <w:proofErr w:type="gramStart"/>
+      <w:r>
+        <w:rPr>
+          <w:rFonts w:ascii="Bookman Old Style" w:hAnsi="Bookman Old Style"/>
+          <w:sz w:val="20"/>
+          <w:szCs w:val="20"/>
+        </w:rPr>
+        <w:t>INFO(</w:t>
+      </w:r>
+      <w:proofErr w:type="gramEnd"/>
+      <w:r>
+        <w:rPr>
+          <w:rFonts w:ascii="Bookman Old Style" w:hAnsi="Bookman Old Style"/>
+          <w:sz w:val="20"/>
+          <w:szCs w:val="20"/>
+        </w:rPr>
+        <w:t>including the HOUSE NUMBER, STEET NAME, APARTMENT NUMBER, CITY, STATE, ZIP)</w:t>
+      </w:r>
+    </w:p>
+    <w:p>
+      <w:pPr>
+        <w:pStyle w:val="NoSpacing"/>
+        <w:rPr>
+          <w:rFonts w:ascii="Bookman Old Style" w:hAnsi="Bookman Old Style"/>
+          <w:sz w:val="20"/>
+          <w:szCs w:val="20"/>
+        </w:rPr>
+      </w:pPr>
+    </w:p>
+    <w:p>
+      <w:pPr>
+        <w:pStyle w:val="NoSpacing"/>
+        <w:rPr>
+          <w:rFonts w:ascii="Bookman Old Style" w:hAnsi="Bookman Old Style"/>
+          <w:sz w:val="20"/>
+          <w:szCs w:val="20"/>
+        </w:rPr>
+      </w:pPr>
+      <w:r>
+        <w:rPr>
+          <w:rFonts w:ascii="Bookman Old Style" w:hAnsi="Bookman Old Style"/>
+          <w:sz w:val="20"/>
+          <w:szCs w:val="20"/>
+        </w:rPr>
+        <w:t xml:space="preserve">But such "many </w:t>
+      </w:r>
+      <w:proofErr w:type="gramStart"/>
+      <w:r>
+        <w:rPr>
+          <w:rFonts w:ascii="Bookman Old Style" w:hAnsi="Bookman Old Style"/>
+          <w:sz w:val="20"/>
+          <w:szCs w:val="20"/>
+        </w:rPr>
+        <w:t>to</w:t>
+      </w:r>
+      <w:proofErr w:type="gramEnd"/>
+      <w:r>
+        <w:rPr>
+          <w:rFonts w:ascii="Bookman Old Style" w:hAnsi="Bookman Old Style"/>
+          <w:sz w:val="20"/>
+          <w:szCs w:val="20"/>
+        </w:rPr>
+        <w:t xml:space="preserve"> many" relationships cannot be represented in a single table physically. In</w:t>
+      </w:r>
+      <w:r>
+        <w:rPr>
+          <w:rFonts w:ascii="Bookman Old Style" w:hAnsi="Bookman Old Style"/>
+          <w:sz w:val="20"/>
+          <w:szCs w:val="20"/>
+        </w:rPr>
+        <w:t xml:space="preserve"> </w:t>
+      </w:r>
+      <w:r>
+        <w:rPr>
+          <w:rFonts w:ascii="Bookman Old Style" w:hAnsi="Bookman Old Style"/>
+          <w:sz w:val="20"/>
+          <w:szCs w:val="20"/>
+        </w:rPr>
+        <w:t xml:space="preserve">fact any RDBMS </w:t>
+      </w:r>
+      <w:r>
+        <w:rPr>
+          <w:rFonts w:ascii="Bookman Old Style" w:hAnsi="Bookman Old Style"/>
+          <w:sz w:val="20"/>
+          <w:szCs w:val="20"/>
+        </w:rPr>
+        <w:t xml:space="preserve">(Relational Database Management Systems) </w:t>
+      </w:r>
+      <w:r>
+        <w:rPr>
+          <w:rFonts w:ascii="Bookman Old Style" w:hAnsi="Bookman Old Style"/>
+          <w:sz w:val="20"/>
+          <w:szCs w:val="20"/>
+        </w:rPr>
+        <w:t>modelling software</w:t>
+      </w:r>
+      <w:r>
+        <w:rPr>
+          <w:rFonts w:ascii="Bookman Old Style" w:hAnsi="Bookman Old Style"/>
+          <w:sz w:val="20"/>
+          <w:szCs w:val="20"/>
+        </w:rPr>
+        <w:t xml:space="preserve"> (such as ER WIN)</w:t>
+      </w:r>
+      <w:r>
+        <w:rPr>
+          <w:rFonts w:ascii="Bookman Old Style" w:hAnsi="Bookman Old Style"/>
+          <w:sz w:val="20"/>
+          <w:szCs w:val="20"/>
+        </w:rPr>
+        <w:t xml:space="preserve"> will decompose such many to many</w:t>
+      </w:r>
+      <w:r>
+        <w:rPr>
+          <w:rFonts w:ascii="Bookman Old Style" w:hAnsi="Bookman Old Style"/>
+          <w:sz w:val="20"/>
+          <w:szCs w:val="20"/>
+        </w:rPr>
+        <w:t xml:space="preserve"> tables (at the logical level) </w:t>
+      </w:r>
+      <w:r>
+        <w:rPr>
+          <w:rFonts w:ascii="Bookman Old Style" w:hAnsi="Bookman Old Style"/>
+          <w:sz w:val="20"/>
+          <w:szCs w:val="20"/>
+        </w:rPr>
+        <w:t>to one-to many relationship at the physical level</w:t>
+      </w:r>
+      <w:r>
+        <w:rPr>
+          <w:rFonts w:ascii="Bookman Old Style" w:hAnsi="Bookman Old Style"/>
+          <w:sz w:val="20"/>
+          <w:szCs w:val="20"/>
+        </w:rPr>
+        <w:t xml:space="preserve"> using an intermediate mapping table</w:t>
+      </w:r>
+      <w:r>
+        <w:rPr>
+          <w:rFonts w:ascii="Bookman Old Style" w:hAnsi="Bookman Old Style"/>
+          <w:sz w:val="20"/>
+          <w:szCs w:val="20"/>
+        </w:rPr>
+        <w:t>. Why it does that?</w:t>
+      </w:r>
+    </w:p>
+    <w:p>
+      <w:pPr>
+        <w:pStyle w:val="NoSpacing"/>
+        <w:rPr>
+          <w:rFonts w:ascii="Bookman Old Style" w:hAnsi="Bookman Old Style"/>
+          <w:sz w:val="20"/>
+          <w:szCs w:val="20"/>
+        </w:rPr>
+      </w:pPr>
+      <w:r>
+        <w:rPr>
+          <w:rFonts w:ascii="Bookman Old Style" w:hAnsi="Bookman Old Style"/>
+          <w:sz w:val="20"/>
+          <w:szCs w:val="20"/>
+        </w:rPr>
+        <w:t xml:space="preserve"> </w:t>
+      </w:r>
+    </w:p>
+    <w:p>
+      <w:pPr>
+        <w:pStyle w:val="NoSpacing"/>
+        <w:rPr>
+          <w:rFonts w:ascii="Bookman Old Style" w:hAnsi="Bookman Old Style"/>
+          <w:sz w:val="20"/>
+          <w:szCs w:val="20"/>
+        </w:rPr>
+      </w:pPr>
+      <w:r>
+        <w:rPr>
+          <w:rFonts w:ascii="Bookman Old Style" w:hAnsi="Bookman Old Style"/>
+          <w:sz w:val="20"/>
+          <w:szCs w:val="20"/>
+        </w:rPr>
+        <w:t>Because, let us imagine that we create a table with the 4 attributes CUSTOMER_NAME, CUSTOMER_ADDRESS, ACCOUNT_ID, ACCOUNT_TYPE, ACCT_BAL. Since the cus</w:t>
+      </w:r>
+      <w:r>
+        <w:rPr>
+          <w:rFonts w:ascii="Bookman Old Style" w:hAnsi="Bookman Old Style"/>
+          <w:sz w:val="20"/>
+          <w:szCs w:val="20"/>
+        </w:rPr>
+        <w:t xml:space="preserve">tomer names can be same, for 2 </w:t>
+      </w:r>
+      <w:r>
+        <w:rPr>
+          <w:rFonts w:ascii="Bookman Old Style" w:hAnsi="Bookman Old Style"/>
+          <w:sz w:val="20"/>
+          <w:szCs w:val="20"/>
+        </w:rPr>
+        <w:t>different customers, let us use a column called CUST_ID to uniquely identify the customer. So we will have the following columns:</w:t>
+      </w:r>
+    </w:p>
+    <w:p>
+      <w:pPr>
+        <w:pStyle w:val="NoSpacing"/>
+        <w:rPr>
+          <w:rFonts w:ascii="Bookman Old Style" w:hAnsi="Bookman Old Style"/>
+          <w:sz w:val="20"/>
+          <w:szCs w:val="20"/>
+        </w:rPr>
+      </w:pPr>
+      <w:r>
+        <w:rPr>
+          <w:rFonts w:ascii="Bookman Old Style" w:hAnsi="Bookman Old Style"/>
+          <w:sz w:val="20"/>
+          <w:szCs w:val="20"/>
+        </w:rPr>
+        <w:lastRenderedPageBreak/>
+        <w:t>CUST_ID, CUSTOMER_NAME, CUSTOMER_ADDRESS, ACCOUNT_ID, ACCOUNT_TYPE, ACCT_BAL. So the primary key for that table is (CUST_ID ACCOUNT_ID). However, such table</w:t>
+      </w:r>
+      <w:r>
+        <w:rPr>
+          <w:rFonts w:ascii="Bookman Old Style" w:hAnsi="Bookman Old Style"/>
+          <w:sz w:val="20"/>
+          <w:szCs w:val="20"/>
+        </w:rPr>
+        <w:t xml:space="preserve"> design cannot accommodate the </w:t>
+      </w:r>
+      <w:r>
+        <w:rPr>
+          <w:rFonts w:ascii="Bookman Old Style" w:hAnsi="Bookman Old Style"/>
+          <w:sz w:val="20"/>
+          <w:szCs w:val="20"/>
+        </w:rPr>
+        <w:t>scenario, where customer details need to be maintained even though he/she does not have any accounts with the bank. For instance some banks maintain the custo</w:t>
+      </w:r>
+      <w:r>
+        <w:rPr>
+          <w:rFonts w:ascii="Bookman Old Style" w:hAnsi="Bookman Old Style"/>
+          <w:sz w:val="20"/>
+          <w:szCs w:val="20"/>
+        </w:rPr>
+        <w:t xml:space="preserve">mer information, even after an </w:t>
+      </w:r>
+      <w:r>
+        <w:rPr>
+          <w:rFonts w:ascii="Bookman Old Style" w:hAnsi="Bookman Old Style"/>
+          <w:sz w:val="20"/>
+          <w:szCs w:val="20"/>
+        </w:rPr>
+        <w:t>account has been closed, for future auditing purpose or for legal needs.</w:t>
+      </w:r>
+    </w:p>
+    <w:p>
+      <w:pPr>
+        <w:pStyle w:val="NoSpacing"/>
+        <w:rPr>
+          <w:rFonts w:ascii="Bookman Old Style" w:hAnsi="Bookman Old Style"/>
+          <w:sz w:val="20"/>
+          <w:szCs w:val="20"/>
+        </w:rPr>
+      </w:pPr>
+    </w:p>
+    <w:p>
+      <w:pPr>
+        <w:pStyle w:val="NoSpacing"/>
+        <w:rPr>
+          <w:rFonts w:ascii="Bookman Old Style" w:hAnsi="Bookman Old Style"/>
+          <w:sz w:val="20"/>
+          <w:szCs w:val="20"/>
+        </w:rPr>
+      </w:pPr>
+      <w:r>
+        <w:rPr>
+          <w:rFonts w:ascii="Bookman Old Style" w:hAnsi="Bookman Old Style"/>
+          <w:sz w:val="20"/>
+          <w:szCs w:val="20"/>
+        </w:rPr>
+        <w:t>Also, we must NOTE that, the ACCOUNT_TYPE details cannot be maintained completely. For example, if NONE of the existing customers have SAVINGS accoun</w:t>
+      </w:r>
+      <w:r>
+        <w:rPr>
+          <w:rFonts w:ascii="Bookman Old Style" w:hAnsi="Bookman Old Style"/>
+          <w:sz w:val="20"/>
+          <w:szCs w:val="20"/>
+        </w:rPr>
+        <w:t xml:space="preserve">t type, how can we capture the </w:t>
+      </w:r>
+      <w:r>
+        <w:rPr>
+          <w:rFonts w:ascii="Bookman Old Style" w:hAnsi="Bookman Old Style"/>
+          <w:sz w:val="20"/>
+          <w:szCs w:val="20"/>
+        </w:rPr>
+        <w:t>information that the bank offers SAVINGS ac</w:t>
+      </w:r>
+      <w:r>
+        <w:rPr>
+          <w:rFonts w:ascii="Bookman Old Style" w:hAnsi="Bookman Old Style"/>
+          <w:sz w:val="20"/>
+          <w:szCs w:val="20"/>
+        </w:rPr>
+        <w:t>c</w:t>
+      </w:r>
+      <w:r>
+        <w:rPr>
+          <w:rFonts w:ascii="Bookman Old Style" w:hAnsi="Bookman Old Style"/>
+          <w:sz w:val="20"/>
+          <w:szCs w:val="20"/>
+        </w:rPr>
+        <w:t xml:space="preserve">ount? So the table CUST_ID, CUSTOMER_NAME, CUSTOMER_ADDRESS, ACCOUNT_ID, ACCOUNT_TYPE, </w:t>
+      </w:r>
+      <w:proofErr w:type="gramStart"/>
+      <w:r>
+        <w:rPr>
+          <w:rFonts w:ascii="Bookman Old Style" w:hAnsi="Bookman Old Style"/>
+          <w:sz w:val="20"/>
+          <w:szCs w:val="20"/>
+        </w:rPr>
+        <w:t>ACCT</w:t>
+      </w:r>
+      <w:proofErr w:type="gramEnd"/>
+      <w:r>
+        <w:rPr>
+          <w:rFonts w:ascii="Bookman Old Style" w:hAnsi="Bookman Old Style"/>
+          <w:sz w:val="20"/>
+          <w:szCs w:val="20"/>
+        </w:rPr>
+        <w:t>_BAL must be decomposed into 4 tables:</w:t>
+      </w:r>
+    </w:p>
+    <w:p>
+      <w:pPr>
+        <w:pStyle w:val="NoSpacing"/>
+        <w:rPr>
+          <w:rFonts w:ascii="Bookman Old Style" w:hAnsi="Bookman Old Style"/>
+          <w:sz w:val="20"/>
+          <w:szCs w:val="20"/>
+        </w:rPr>
+      </w:pPr>
+    </w:p>
+    <w:p>
+      <w:pPr>
+        <w:pStyle w:val="NoSpacing"/>
+        <w:rPr>
+          <w:rFonts w:ascii="Bookman Old Style" w:hAnsi="Bookman Old Style"/>
+          <w:sz w:val="20"/>
+          <w:szCs w:val="20"/>
+        </w:rPr>
+      </w:pPr>
+      <w:r>
+        <w:rPr>
+          <w:rFonts w:ascii="Bookman Old Style" w:hAnsi="Bookman Old Style"/>
+          <w:sz w:val="20"/>
+          <w:szCs w:val="20"/>
+        </w:rPr>
+        <w:t>(CUST_ID, CUST_ADDRESS)</w:t>
+      </w:r>
+    </w:p>
+    <w:p>
+      <w:pPr>
+        <w:pStyle w:val="NoSpacing"/>
+        <w:rPr>
+          <w:rFonts w:ascii="Bookman Old Style" w:hAnsi="Bookman Old Style"/>
+          <w:sz w:val="20"/>
+          <w:szCs w:val="20"/>
+        </w:rPr>
+      </w:pPr>
+      <w:r>
+        <w:rPr>
+          <w:rFonts w:ascii="Bookman Old Style" w:hAnsi="Bookman Old Style"/>
+          <w:sz w:val="20"/>
+          <w:szCs w:val="20"/>
+        </w:rPr>
+        <w:t>(ACCOUNT_ID, ACCOUNT_TYPE, ACCT_BAL)</w:t>
+      </w:r>
+    </w:p>
+    <w:p>
+      <w:pPr>
+        <w:pStyle w:val="NoSpacing"/>
+        <w:rPr>
+          <w:rFonts w:ascii="Bookman Old Style" w:hAnsi="Bookman Old Style"/>
+          <w:sz w:val="20"/>
+          <w:szCs w:val="20"/>
+        </w:rPr>
+      </w:pPr>
+      <w:r>
+        <w:rPr>
+          <w:rFonts w:ascii="Bookman Old Style" w:hAnsi="Bookman Old Style"/>
+          <w:sz w:val="20"/>
+          <w:szCs w:val="20"/>
+        </w:rPr>
+        <w:t>(CUST_ID, ACCTOUNT_ID)</w:t>
+      </w:r>
+    </w:p>
+    <w:p>
+      <w:pPr>
+        <w:pStyle w:val="NoSpacing"/>
+        <w:rPr>
+          <w:rFonts w:ascii="Bookman Old Style" w:hAnsi="Bookman Old Style"/>
+          <w:sz w:val="20"/>
+          <w:szCs w:val="20"/>
+        </w:rPr>
+      </w:pPr>
+      <w:r>
+        <w:rPr>
+          <w:rFonts w:ascii="Bookman Old Style" w:hAnsi="Bookman Old Style"/>
+          <w:sz w:val="20"/>
+          <w:szCs w:val="20"/>
+        </w:rPr>
+        <w:t>(ACCT_TYPE, ACCT_TYPE_DESCRIPTION)</w:t>
+      </w:r>
+    </w:p>
+    <w:p>
+      <w:pPr>
+        <w:pStyle w:val="NoSpacing"/>
+        <w:rPr>
+          <w:rFonts w:ascii="Bookman Old Style" w:hAnsi="Bookman Old Style"/>
+          <w:sz w:val="20"/>
+          <w:szCs w:val="20"/>
+        </w:rPr>
+      </w:pPr>
+    </w:p>
+    <w:p>
+      <w:pPr>
+        <w:pStyle w:val="NoSpacing"/>
+        <w:rPr>
+          <w:rFonts w:ascii="Bookman Old Style" w:hAnsi="Bookman Old Style"/>
+          <w:sz w:val="20"/>
+          <w:szCs w:val="20"/>
+        </w:rPr>
+      </w:pPr>
+      <w:r>
+        <w:rPr>
+          <w:rFonts w:ascii="Bookman Old Style" w:hAnsi="Bookman Old Style"/>
+          <w:sz w:val="20"/>
+          <w:szCs w:val="20"/>
+        </w:rPr>
+        <w:t>The above 4 tables must be able to capture all the possible scenarios:</w:t>
+      </w:r>
+    </w:p>
+    <w:p>
+      <w:pPr>
+        <w:pStyle w:val="NoSpacing"/>
+        <w:rPr>
+          <w:rFonts w:ascii="Bookman Old Style" w:hAnsi="Bookman Old Style"/>
+          <w:sz w:val="20"/>
+          <w:szCs w:val="20"/>
+        </w:rPr>
+      </w:pPr>
+      <w:r>
+        <w:rPr>
+          <w:rFonts w:ascii="Bookman Old Style" w:hAnsi="Bookman Old Style"/>
+          <w:sz w:val="20"/>
+          <w:szCs w:val="20"/>
+        </w:rPr>
+        <w:t>1. Maintaining a customer information even though he has NO account</w:t>
+      </w:r>
+    </w:p>
+    <w:p>
+      <w:pPr>
+        <w:pStyle w:val="NoSpacing"/>
+        <w:rPr>
+          <w:rFonts w:ascii="Bookman Old Style" w:hAnsi="Bookman Old Style"/>
+          <w:sz w:val="20"/>
+          <w:szCs w:val="20"/>
+        </w:rPr>
+      </w:pPr>
+      <w:r>
+        <w:rPr>
+          <w:rFonts w:ascii="Bookman Old Style" w:hAnsi="Bookman Old Style"/>
+          <w:sz w:val="20"/>
+          <w:szCs w:val="20"/>
+        </w:rPr>
+        <w:t>2. Maintaining an account type, even though no accounts currently exists (related to an account type).</w:t>
+      </w:r>
+    </w:p>
+    <w:p>
+      <w:pPr>
+        <w:pStyle w:val="NoSpacing"/>
+        <w:rPr>
+          <w:rFonts w:ascii="Bookman Old Style" w:hAnsi="Bookman Old Style"/>
+          <w:sz w:val="20"/>
+          <w:szCs w:val="20"/>
+        </w:rPr>
+      </w:pPr>
+    </w:p>
+    <w:p>
+      <w:pPr>
+        <w:pStyle w:val="NoSpacing"/>
+        <w:rPr>
+          <w:rFonts w:ascii="Bookman Old Style" w:hAnsi="Bookman Old Style"/>
+          <w:sz w:val="20"/>
+          <w:szCs w:val="20"/>
+        </w:rPr>
+      </w:pPr>
+      <w:r>
+        <w:rPr>
+          <w:rFonts w:ascii="Bookman Old Style" w:hAnsi="Bookman Old Style"/>
+          <w:sz w:val="20"/>
+          <w:szCs w:val="20"/>
+        </w:rPr>
+        <w:t xml:space="preserve">The above described process to obtain the 4 tables is called the </w:t>
+      </w:r>
+      <w:r>
+        <w:rPr>
+          <w:rFonts w:ascii="Bookman Old Style" w:hAnsi="Bookman Old Style"/>
+          <w:sz w:val="20"/>
+          <w:szCs w:val="20"/>
+        </w:rPr>
+        <w:t>“</w:t>
+      </w:r>
+      <w:r>
+        <w:rPr>
+          <w:rFonts w:ascii="Bookman Old Style" w:hAnsi="Bookman Old Style"/>
+          <w:sz w:val="20"/>
+          <w:szCs w:val="20"/>
+        </w:rPr>
+        <w:t>Normalization process</w:t>
+      </w:r>
+      <w:r>
+        <w:rPr>
+          <w:rFonts w:ascii="Bookman Old Style" w:hAnsi="Bookman Old Style"/>
+          <w:sz w:val="20"/>
+          <w:szCs w:val="20"/>
+        </w:rPr>
+        <w:t>”</w:t>
+      </w:r>
+      <w:r>
+        <w:rPr>
+          <w:rFonts w:ascii="Bookman Old Style" w:hAnsi="Bookman Old Style"/>
+          <w:sz w:val="20"/>
+          <w:szCs w:val="20"/>
+        </w:rPr>
+        <w:t>, which basically says to group the relevant data together, and separate the irrelevant data.</w:t>
+      </w:r>
+    </w:p>
+    <w:p>
+      <w:pPr>
+        <w:pStyle w:val="NoSpacing"/>
+        <w:rPr>
+          <w:rFonts w:ascii="Bookman Old Style" w:hAnsi="Bookman Old Style"/>
+          <w:sz w:val="20"/>
+          <w:szCs w:val="20"/>
+        </w:rPr>
+      </w:pPr>
+    </w:p>
+    <w:p>
+      <w:pPr>
+        <w:pStyle w:val="NoSpacing"/>
+        <w:rPr>
+          <w:rFonts w:ascii="Bookman Old Style" w:hAnsi="Bookman Old Style"/>
+          <w:sz w:val="20"/>
+          <w:szCs w:val="20"/>
+        </w:rPr>
+      </w:pPr>
+      <w:r>
+        <w:rPr>
+          <w:rFonts w:ascii="Bookman Old Style" w:hAnsi="Bookman Old Style"/>
+          <w:sz w:val="20"/>
+          <w:szCs w:val="20"/>
+        </w:rPr>
+        <w:t>There are three important rules of Normalization:</w:t>
+      </w:r>
+    </w:p>
+    <w:p>
+      <w:pPr>
+        <w:pStyle w:val="NoSpacing"/>
+        <w:rPr>
+          <w:rFonts w:ascii="Bookman Old Style" w:hAnsi="Bookman Old Style"/>
+          <w:sz w:val="20"/>
+          <w:szCs w:val="20"/>
+        </w:rPr>
+      </w:pPr>
+    </w:p>
+    <w:p>
+      <w:pPr>
+        <w:pStyle w:val="NoSpacing"/>
+        <w:rPr>
+          <w:rFonts w:ascii="Bookman Old Style" w:hAnsi="Bookman Old Style"/>
+          <w:sz w:val="20"/>
+          <w:szCs w:val="20"/>
+        </w:rPr>
+      </w:pPr>
+      <w:r>
+        <w:rPr>
+          <w:rFonts w:ascii="Bookman Old Style" w:hAnsi="Bookman Old Style"/>
+          <w:b/>
+          <w:sz w:val="20"/>
+          <w:szCs w:val="20"/>
+          <w:u w:val="single"/>
+        </w:rPr>
+        <w:t>First Normal Form:</w:t>
+      </w:r>
+      <w:r>
+        <w:rPr>
+          <w:rFonts w:ascii="Bookman Old Style" w:hAnsi="Bookman Old Style"/>
+          <w:sz w:val="20"/>
+          <w:szCs w:val="20"/>
+        </w:rPr>
+        <w:t xml:space="preserve"> Each row in a table MUST be unique</w:t>
+      </w:r>
+      <w:r>
+        <w:rPr>
+          <w:rFonts w:ascii="Bookman Old Style" w:hAnsi="Bookman Old Style"/>
+          <w:sz w:val="20"/>
+          <w:szCs w:val="20"/>
+        </w:rPr>
+        <w:t>l</w:t>
+      </w:r>
+      <w:r>
+        <w:rPr>
+          <w:rFonts w:ascii="Bookman Old Style" w:hAnsi="Bookman Old Style"/>
+          <w:sz w:val="20"/>
+          <w:szCs w:val="20"/>
+        </w:rPr>
+        <w:t>y identified. In other words, we must have primary key on a table.</w:t>
+      </w:r>
+      <w:r>
+        <w:rPr>
+          <w:rFonts w:ascii="Bookman Old Style" w:hAnsi="Bookman Old Style"/>
+          <w:sz w:val="20"/>
+          <w:szCs w:val="20"/>
+        </w:rPr>
+        <w:t xml:space="preserve"> If a table has primary key then it abides the first normal form</w:t>
+      </w:r>
+    </w:p>
+    <w:p>
+      <w:pPr>
+        <w:pStyle w:val="NoSpacing"/>
+        <w:rPr>
+          <w:rFonts w:ascii="Bookman Old Style" w:hAnsi="Bookman Old Style"/>
+          <w:sz w:val="20"/>
+          <w:szCs w:val="20"/>
+        </w:rPr>
+      </w:pPr>
+    </w:p>
+    <w:p>
+      <w:pPr>
+        <w:pStyle w:val="NoSpacing"/>
+        <w:rPr>
+          <w:rFonts w:ascii="Bookman Old Style" w:hAnsi="Bookman Old Style"/>
+          <w:sz w:val="20"/>
+          <w:szCs w:val="20"/>
+        </w:rPr>
+      </w:pPr>
+      <w:r>
+        <w:rPr>
+          <w:rFonts w:ascii="Bookman Old Style" w:hAnsi="Bookman Old Style"/>
+          <w:b/>
+          <w:sz w:val="20"/>
+          <w:szCs w:val="20"/>
+          <w:u w:val="single"/>
+        </w:rPr>
+        <w:t>Second Normal Form:</w:t>
+      </w:r>
+      <w:r>
+        <w:rPr>
+          <w:rFonts w:ascii="Bookman Old Style" w:hAnsi="Bookman Old Style"/>
+          <w:sz w:val="20"/>
+          <w:szCs w:val="20"/>
+        </w:rPr>
+        <w:t xml:space="preserve"> If the Primary Key has more than one column, then there should not be any partial dependencies of non-unique columns on the </w:t>
+      </w:r>
+      <w:r>
+        <w:rPr>
+          <w:rFonts w:ascii="Bookman Old Style" w:hAnsi="Bookman Old Style"/>
+          <w:sz w:val="20"/>
+          <w:szCs w:val="20"/>
+        </w:rPr>
+        <w:t xml:space="preserve">parts of </w:t>
+      </w:r>
+      <w:r>
+        <w:rPr>
+          <w:rFonts w:ascii="Bookman Old Style" w:hAnsi="Bookman Old Style"/>
+          <w:sz w:val="20"/>
+          <w:szCs w:val="20"/>
+        </w:rPr>
+        <w:t>Primary key</w:t>
+      </w:r>
+      <w:r>
+        <w:rPr>
+          <w:rFonts w:ascii="Bookman Old Style" w:hAnsi="Bookman Old Style"/>
+          <w:sz w:val="20"/>
+          <w:szCs w:val="20"/>
+        </w:rPr>
+        <w:t xml:space="preserve"> columns</w:t>
+      </w:r>
+      <w:r>
+        <w:rPr>
+          <w:rFonts w:ascii="Bookman Old Style" w:hAnsi="Bookman Old Style"/>
+          <w:sz w:val="20"/>
+          <w:szCs w:val="20"/>
+        </w:rPr>
+        <w:t>.</w:t>
+      </w:r>
+    </w:p>
+    <w:p>
+      <w:pPr>
+        <w:pStyle w:val="NoSpacing"/>
+        <w:rPr>
+          <w:rFonts w:ascii="Bookman Old Style" w:hAnsi="Bookman Old Style"/>
+          <w:sz w:val="20"/>
+          <w:szCs w:val="20"/>
+        </w:rPr>
+      </w:pPr>
+      <w:r>
+        <w:rPr>
+          <w:rFonts w:ascii="Bookman Old Style" w:hAnsi="Bookman Old Style"/>
+          <w:sz w:val="20"/>
+          <w:szCs w:val="20"/>
+        </w:rPr>
+        <w:t xml:space="preserve">  For instance, in our above example, the CUST_ID and ACCOUNT_ID is the Primary Key, but the column ACCT_BAL is dependent on ACCOUNT_ID, and NOT </w:t>
+      </w:r>
+      <w:r>
+        <w:rPr>
+          <w:rFonts w:ascii="Bookman Old Style" w:hAnsi="Bookman Old Style"/>
+          <w:sz w:val="20"/>
+          <w:szCs w:val="20"/>
+        </w:rPr>
+        <w:t>o</w:t>
+      </w:r>
+      <w:r>
+        <w:rPr>
+          <w:rFonts w:ascii="Bookman Old Style" w:hAnsi="Bookman Old Style"/>
+          <w:sz w:val="20"/>
+          <w:szCs w:val="20"/>
+        </w:rPr>
+        <w:t xml:space="preserve">n CUST_ID. </w:t>
+      </w:r>
+      <w:r>
+        <w:rPr>
+          <w:rFonts w:ascii="Bookman Old Style" w:hAnsi="Bookman Old Style"/>
+          <w:sz w:val="20"/>
+          <w:szCs w:val="20"/>
+        </w:rPr>
+        <w:t xml:space="preserve">Since a customer can have more </w:t>
+      </w:r>
+      <w:r>
+        <w:rPr>
+          <w:rFonts w:ascii="Bookman Old Style" w:hAnsi="Bookman Old Style"/>
+          <w:sz w:val="20"/>
+          <w:szCs w:val="20"/>
+        </w:rPr>
+        <w:t>than one account, the account balances are dependent on ACCOINT_ID, but not on CUST_ID. Hence it violates the second Normal form.</w:t>
+      </w:r>
+      <w:r>
+        <w:rPr>
+          <w:rFonts w:ascii="Bookman Old Style" w:hAnsi="Bookman Old Style"/>
+          <w:sz w:val="20"/>
+          <w:szCs w:val="20"/>
+        </w:rPr>
+        <w:t xml:space="preserve"> NOTE that if a table is in 2</w:t>
+      </w:r>
+      <w:r>
+        <w:rPr>
+          <w:rFonts w:ascii="Bookman Old Style" w:hAnsi="Bookman Old Style"/>
+          <w:sz w:val="20"/>
+          <w:szCs w:val="20"/>
+          <w:vertAlign w:val="superscript"/>
+        </w:rPr>
+        <w:t>nd</w:t>
+      </w:r>
+      <w:r>
+        <w:rPr>
+          <w:rFonts w:ascii="Bookman Old Style" w:hAnsi="Bookman Old Style"/>
+          <w:sz w:val="20"/>
+          <w:szCs w:val="20"/>
+        </w:rPr>
+        <w:t xml:space="preserve"> Normal Form, then it is already in 1</w:t>
+      </w:r>
+      <w:r>
+        <w:rPr>
+          <w:rFonts w:ascii="Bookman Old Style" w:hAnsi="Bookman Old Style"/>
+          <w:sz w:val="20"/>
+          <w:szCs w:val="20"/>
+          <w:vertAlign w:val="superscript"/>
+        </w:rPr>
+        <w:t>st</w:t>
+      </w:r>
+      <w:r>
+        <w:rPr>
+          <w:rFonts w:ascii="Bookman Old Style" w:hAnsi="Bookman Old Style"/>
+          <w:sz w:val="20"/>
+          <w:szCs w:val="20"/>
+        </w:rPr>
+        <w:t xml:space="preserve"> Normal Form.</w:t>
+      </w:r>
+    </w:p>
+    <w:p>
+      <w:pPr>
+        <w:pStyle w:val="NoSpacing"/>
+        <w:rPr>
+          <w:rFonts w:ascii="Bookman Old Style" w:hAnsi="Bookman Old Style"/>
+          <w:sz w:val="20"/>
+          <w:szCs w:val="20"/>
+        </w:rPr>
+      </w:pPr>
+    </w:p>
+    <w:p>
+      <w:pPr>
+        <w:pStyle w:val="NoSpacing"/>
+        <w:rPr>
+          <w:rFonts w:ascii="Bookman Old Style" w:hAnsi="Bookman Old Style"/>
+          <w:sz w:val="20"/>
+          <w:szCs w:val="20"/>
+        </w:rPr>
+      </w:pPr>
+      <w:r>
+        <w:rPr>
+          <w:rFonts w:ascii="Bookman Old Style" w:hAnsi="Bookman Old Style"/>
+          <w:b/>
+          <w:sz w:val="20"/>
+          <w:szCs w:val="20"/>
+          <w:u w:val="single"/>
+        </w:rPr>
+        <w:t xml:space="preserve">Third Normal Form: </w:t>
+      </w:r>
+      <w:r>
+        <w:rPr>
+          <w:rFonts w:ascii="Bookman Old Style" w:hAnsi="Bookman Old Style"/>
+          <w:sz w:val="20"/>
+          <w:szCs w:val="20"/>
+        </w:rPr>
+        <w:t>The non-keys should not be dependent on other non-keys. In our above example, the column ACCOUNT_TYPE is not dependent on the Primary Key va</w:t>
+      </w:r>
+      <w:r>
+        <w:rPr>
+          <w:rFonts w:ascii="Bookman Old Style" w:hAnsi="Bookman Old Style"/>
+          <w:sz w:val="20"/>
+          <w:szCs w:val="20"/>
+        </w:rPr>
+        <w:t xml:space="preserve">lues, but it is an independent </w:t>
+      </w:r>
+      <w:r>
+        <w:rPr>
+          <w:rFonts w:ascii="Bookman Old Style" w:hAnsi="Bookman Old Style"/>
+          <w:sz w:val="20"/>
+          <w:szCs w:val="20"/>
+        </w:rPr>
+        <w:t>attribute. This is the reason, why we are not able to maintain all the account types, if none of the existing accounts cover all the possible account types.</w:t>
+      </w:r>
+      <w:r>
+        <w:rPr>
+          <w:rFonts w:ascii="Bookman Old Style" w:hAnsi="Bookman Old Style"/>
+          <w:sz w:val="20"/>
+          <w:szCs w:val="20"/>
+        </w:rPr>
+        <w:t xml:space="preserve"> NOTE that if a table is in 3</w:t>
+      </w:r>
+      <w:r>
+        <w:rPr>
+          <w:rFonts w:ascii="Bookman Old Style" w:hAnsi="Bookman Old Style"/>
+          <w:sz w:val="20"/>
+          <w:szCs w:val="20"/>
+          <w:vertAlign w:val="superscript"/>
+        </w:rPr>
+        <w:t>rd</w:t>
+      </w:r>
+      <w:r>
+        <w:rPr>
+          <w:rFonts w:ascii="Bookman Old Style" w:hAnsi="Bookman Old Style"/>
+          <w:sz w:val="20"/>
+          <w:szCs w:val="20"/>
+        </w:rPr>
+        <w:t xml:space="preserve"> Normal form, then it is already in 1</w:t>
+      </w:r>
+      <w:r>
+        <w:rPr>
+          <w:rFonts w:ascii="Bookman Old Style" w:hAnsi="Bookman Old Style"/>
+          <w:sz w:val="20"/>
+          <w:szCs w:val="20"/>
+          <w:vertAlign w:val="superscript"/>
+        </w:rPr>
+        <w:t>st</w:t>
+      </w:r>
+      <w:r>
+        <w:rPr>
+          <w:rFonts w:ascii="Bookman Old Style" w:hAnsi="Bookman Old Style"/>
+          <w:sz w:val="20"/>
+          <w:szCs w:val="20"/>
+        </w:rPr>
+        <w:t xml:space="preserve"> and 2</w:t>
+      </w:r>
+      <w:r>
+        <w:rPr>
+          <w:rFonts w:ascii="Bookman Old Style" w:hAnsi="Bookman Old Style"/>
+          <w:sz w:val="20"/>
+          <w:szCs w:val="20"/>
+          <w:vertAlign w:val="superscript"/>
+        </w:rPr>
+        <w:t>nd</w:t>
+      </w:r>
+      <w:r>
+        <w:rPr>
+          <w:rFonts w:ascii="Bookman Old Style" w:hAnsi="Bookman Old Style"/>
+          <w:sz w:val="20"/>
+          <w:szCs w:val="20"/>
+        </w:rPr>
+        <w:t xml:space="preserve"> Normal forms.</w:t>
+      </w:r>
+    </w:p>
+    <w:p>
+      <w:pPr>
+        <w:pStyle w:val="NoSpacing"/>
+        <w:rPr>
+          <w:rFonts w:ascii="Bookman Old Style" w:hAnsi="Bookman Old Style"/>
+          <w:sz w:val="20"/>
+          <w:szCs w:val="20"/>
+        </w:rPr>
+      </w:pPr>
+    </w:p>
+    <w:p>
+      <w:pPr>
+        <w:pStyle w:val="NoSpacing"/>
+        <w:rPr>
+          <w:rFonts w:ascii="Bookman Old Style" w:hAnsi="Bookman Old Style"/>
+          <w:sz w:val="20"/>
+          <w:szCs w:val="20"/>
+        </w:rPr>
+      </w:pPr>
+    </w:p>
+    <w:p>
+      <w:pPr>
+        <w:pStyle w:val="NoSpacing"/>
+        <w:rPr>
+          <w:rFonts w:ascii="Bookman Old Style" w:hAnsi="Bookman Old Style"/>
+          <w:sz w:val="20"/>
+          <w:szCs w:val="20"/>
+        </w:rPr>
+      </w:pPr>
+      <w:r>
+        <w:rPr>
+          <w:rFonts w:ascii="Bookman Old Style" w:hAnsi="Bookman Old Style"/>
+          <w:sz w:val="20"/>
+          <w:szCs w:val="20"/>
+        </w:rPr>
+        <w:t>=============================================================================</w:t>
+      </w:r>
+      <w:r>
+        <w:rPr>
+          <w:rFonts w:ascii="Bookman Old Style" w:hAnsi="Bookman Old Style"/>
+          <w:sz w:val="20"/>
+          <w:szCs w:val="20"/>
+        </w:rPr>
+        <w:t xml:space="preserve"> </w:t>
+      </w:r>
+    </w:p>
+    <w:p>
+      <w:pPr>
+        <w:pStyle w:val="NoSpacing"/>
+        <w:rPr>
+          <w:rFonts w:ascii="Bookman Old Style" w:hAnsi="Bookman Old Style"/>
+          <w:b/>
+          <w:sz w:val="28"/>
+          <w:szCs w:val="20"/>
+        </w:rPr>
+      </w:pPr>
+      <w:r>
+        <w:rPr>
+          <w:rFonts w:ascii="Bookman Old Style" w:hAnsi="Bookman Old Style"/>
+          <w:b/>
+          <w:sz w:val="28"/>
+          <w:szCs w:val="20"/>
+        </w:rPr>
+        <w:t>C</w:t>
+      </w:r>
+      <w:r>
+        <w:rPr>
+          <w:rFonts w:ascii="Bookman Old Style" w:hAnsi="Bookman Old Style"/>
+          <w:b/>
+          <w:sz w:val="28"/>
+          <w:szCs w:val="20"/>
+        </w:rPr>
+        <w:t>reating the physical database objects</w:t>
+      </w:r>
       <w:bookmarkStart w:id="0" w:name="_GoBack"/>
       <w:bookmarkEnd w:id="0"/>
-    </w:p>
-    <w:p>
-      <w:pPr>
-        <w:pStyle w:val="NoSpacing"/>
-        <w:rPr>
-          <w:rFonts w:ascii="Bookman Old Style" w:hAnsi="Bookman Old Style"/>
-          <w:b/>
-          <w:sz w:val="36"/>
-          <w:szCs w:val="20"/>
-          <w:u w:val="single"/>
-        </w:rPr>
-      </w:pPr>
-      <w:r>
-        <w:rPr>
-          <w:rFonts w:ascii="Bookman Old Style" w:hAnsi="Bookman Old Style"/>
-          <w:b/>
-          <w:sz w:val="36"/>
-          <w:szCs w:val="20"/>
-          <w:u w:val="single"/>
-        </w:rPr>
-        <w:t>Business Requirements</w:t>
-      </w:r>
-      <w:r>
-        <w:rPr>
-          <w:rFonts w:ascii="Bookman Old Style" w:hAnsi="Bookman Old Style"/>
-          <w:b/>
-          <w:sz w:val="36"/>
-          <w:szCs w:val="20"/>
-          <w:u w:val="single"/>
-        </w:rPr>
-        <w:t xml:space="preserve">: </w:t>
-      </w:r>
-    </w:p>
-    <w:p>
-      <w:pPr>
-        <w:pStyle w:val="NoSpacing"/>
-        <w:rPr>
-          <w:rFonts w:ascii="Bookman Old Style" w:hAnsi="Bookman Old Style"/>
-          <w:sz w:val="20"/>
-          <w:szCs w:val="20"/>
-        </w:rPr>
-      </w:pPr>
-    </w:p>
-    <w:p>
-      <w:pPr>
-        <w:pStyle w:val="NoSpacing"/>
-        <w:rPr>
-          <w:rFonts w:ascii="Bookman Old Style" w:hAnsi="Bookman Old Style"/>
-          <w:sz w:val="20"/>
-          <w:szCs w:val="20"/>
-        </w:rPr>
-      </w:pPr>
-      <w:r>
-        <w:rPr>
-          <w:rFonts w:ascii="Bookman Old Style" w:hAnsi="Bookman Old Style"/>
-          <w:sz w:val="20"/>
-          <w:szCs w:val="20"/>
-        </w:rPr>
-        <w:t>I am assuming a scenario to create a database for a Bank application. We have the following requirements:</w:t>
-      </w:r>
-    </w:p>
-    <w:p>
-      <w:pPr>
-        <w:pStyle w:val="NoSpacing"/>
-        <w:rPr>
-          <w:rFonts w:ascii="Bookman Old Style" w:hAnsi="Bookman Old Style"/>
-          <w:sz w:val="20"/>
-          <w:szCs w:val="20"/>
-        </w:rPr>
-      </w:pPr>
-    </w:p>
-    <w:p>
-      <w:pPr>
-        <w:pStyle w:val="NoSpacing"/>
-        <w:rPr>
-          <w:rFonts w:ascii="Bookman Old Style" w:hAnsi="Bookman Old Style"/>
-          <w:sz w:val="20"/>
-          <w:szCs w:val="20"/>
-        </w:rPr>
-      </w:pPr>
-      <w:r>
-        <w:rPr>
-          <w:rFonts w:ascii="Bookman Old Style" w:hAnsi="Bookman Old Style"/>
-          <w:sz w:val="20"/>
-          <w:szCs w:val="20"/>
-        </w:rPr>
-        <w:t>1. A customer can open any one or more of the following types of accounts:</w:t>
-      </w:r>
-    </w:p>
-    <w:p>
-      <w:pPr>
-        <w:pStyle w:val="NoSpacing"/>
-        <w:rPr>
-          <w:rFonts w:ascii="Bookman Old Style" w:hAnsi="Bookman Old Style"/>
-          <w:sz w:val="20"/>
-          <w:szCs w:val="20"/>
-        </w:rPr>
-      </w:pPr>
-      <w:r>
-        <w:rPr>
-          <w:rFonts w:ascii="Bookman Old Style" w:hAnsi="Bookman Old Style"/>
-          <w:sz w:val="20"/>
-          <w:szCs w:val="20"/>
-        </w:rPr>
-        <w:t xml:space="preserve">   a. Savings account</w:t>
-      </w:r>
-    </w:p>
-    <w:p>
-      <w:pPr>
-        <w:pStyle w:val="NoSpacing"/>
-        <w:rPr>
-          <w:rFonts w:ascii="Bookman Old Style" w:hAnsi="Bookman Old Style"/>
-          <w:sz w:val="20"/>
-          <w:szCs w:val="20"/>
-        </w:rPr>
-      </w:pPr>
-      <w:r>
-        <w:rPr>
-          <w:rFonts w:ascii="Bookman Old Style" w:hAnsi="Bookman Old Style"/>
-          <w:sz w:val="20"/>
-          <w:szCs w:val="20"/>
-        </w:rPr>
-        <w:t xml:space="preserve">   b. Checking accounts</w:t>
-      </w:r>
-    </w:p>
-    <w:p>
-      <w:pPr>
-        <w:pStyle w:val="NoSpacing"/>
-        <w:rPr>
-          <w:rFonts w:ascii="Bookman Old Style" w:hAnsi="Bookman Old Style"/>
-          <w:sz w:val="20"/>
-          <w:szCs w:val="20"/>
-        </w:rPr>
-      </w:pPr>
-    </w:p>
-    <w:p>
-      <w:pPr>
-        <w:pStyle w:val="NoSpacing"/>
-        <w:rPr>
-          <w:rFonts w:ascii="Bookman Old Style" w:hAnsi="Bookman Old Style"/>
-          <w:sz w:val="20"/>
-          <w:szCs w:val="20"/>
-        </w:rPr>
-      </w:pPr>
-      <w:r>
-        <w:rPr>
-          <w:rFonts w:ascii="Bookman Old Style" w:hAnsi="Bookman Old Style"/>
-          <w:sz w:val="20"/>
-          <w:szCs w:val="20"/>
-        </w:rPr>
-        <w:t>2. The system must be able to store the following customer data:</w:t>
-      </w:r>
-    </w:p>
-    <w:p>
-      <w:pPr>
-        <w:pStyle w:val="NoSpacing"/>
-        <w:rPr>
-          <w:rFonts w:ascii="Bookman Old Style" w:hAnsi="Bookman Old Style"/>
-          <w:sz w:val="20"/>
-          <w:szCs w:val="20"/>
-        </w:rPr>
-      </w:pPr>
-      <w:r>
-        <w:rPr>
-          <w:rFonts w:ascii="Bookman Old Style" w:hAnsi="Bookman Old Style"/>
-          <w:sz w:val="20"/>
-          <w:szCs w:val="20"/>
-        </w:rPr>
-        <w:t xml:space="preserve">   a. Name</w:t>
-      </w:r>
-    </w:p>
-    <w:p>
-      <w:pPr>
-        <w:pStyle w:val="NoSpacing"/>
-        <w:rPr>
-          <w:rFonts w:ascii="Bookman Old Style" w:hAnsi="Bookman Old Style"/>
-          <w:sz w:val="20"/>
-          <w:szCs w:val="20"/>
-        </w:rPr>
-      </w:pPr>
-      <w:r>
-        <w:rPr>
-          <w:rFonts w:ascii="Bookman Old Style" w:hAnsi="Bookman Old Style"/>
-          <w:sz w:val="20"/>
-          <w:szCs w:val="20"/>
-        </w:rPr>
-        <w:t xml:space="preserve">   b. Address</w:t>
-      </w:r>
-    </w:p>
-    <w:p>
-      <w:pPr>
-        <w:pStyle w:val="NoSpacing"/>
-        <w:rPr>
-          <w:rFonts w:ascii="Bookman Old Style" w:hAnsi="Bookman Old Style"/>
-          <w:sz w:val="20"/>
-          <w:szCs w:val="20"/>
-        </w:rPr>
-      </w:pPr>
-      <w:r>
-        <w:rPr>
-          <w:rFonts w:ascii="Bookman Old Style" w:hAnsi="Bookman Old Style"/>
-          <w:sz w:val="20"/>
-          <w:szCs w:val="20"/>
-        </w:rPr>
-        <w:t xml:space="preserve">      (</w:t>
-      </w:r>
-      <w:proofErr w:type="spellStart"/>
-      <w:r>
-        <w:rPr>
-          <w:rFonts w:ascii="Bookman Old Style" w:hAnsi="Bookman Old Style"/>
-          <w:sz w:val="20"/>
-          <w:szCs w:val="20"/>
-        </w:rPr>
-        <w:t>i</w:t>
-      </w:r>
-      <w:proofErr w:type="spellEnd"/>
-      <w:r>
-        <w:rPr>
-          <w:rFonts w:ascii="Bookman Old Style" w:hAnsi="Bookman Old Style"/>
-          <w:sz w:val="20"/>
-          <w:szCs w:val="20"/>
-        </w:rPr>
-        <w:t>) House number</w:t>
-      </w:r>
-    </w:p>
-    <w:p>
-      <w:pPr>
-        <w:pStyle w:val="NoSpacing"/>
-        <w:rPr>
-          <w:rFonts w:ascii="Bookman Old Style" w:hAnsi="Bookman Old Style"/>
-          <w:sz w:val="20"/>
-          <w:szCs w:val="20"/>
-        </w:rPr>
-      </w:pPr>
-      <w:r>
-        <w:rPr>
-          <w:rFonts w:ascii="Bookman Old Style" w:hAnsi="Bookman Old Style"/>
-          <w:sz w:val="20"/>
-          <w:szCs w:val="20"/>
-        </w:rPr>
-        <w:t xml:space="preserve">      (ii) Apartment number (if any)</w:t>
-      </w:r>
-    </w:p>
-    <w:p>
-      <w:pPr>
-        <w:pStyle w:val="NoSpacing"/>
-        <w:rPr>
-          <w:rFonts w:ascii="Bookman Old Style" w:hAnsi="Bookman Old Style"/>
-          <w:sz w:val="20"/>
-          <w:szCs w:val="20"/>
-        </w:rPr>
-      </w:pPr>
-      <w:r>
-        <w:rPr>
-          <w:rFonts w:ascii="Bookman Old Style" w:hAnsi="Bookman Old Style"/>
-          <w:sz w:val="20"/>
-          <w:szCs w:val="20"/>
-        </w:rPr>
-        <w:t xml:space="preserve">      (iii) Street Number / Name</w:t>
-      </w:r>
-    </w:p>
-    <w:p>
-      <w:pPr>
-        <w:pStyle w:val="NoSpacing"/>
-        <w:rPr>
-          <w:rFonts w:ascii="Bookman Old Style" w:hAnsi="Bookman Old Style"/>
-          <w:sz w:val="20"/>
-          <w:szCs w:val="20"/>
-        </w:rPr>
-      </w:pPr>
-    </w:p>
-    <w:p>
-      <w:pPr>
-        <w:pStyle w:val="NoSpacing"/>
-        <w:rPr>
-          <w:rFonts w:ascii="Bookman Old Style" w:hAnsi="Bookman Old Style"/>
-          <w:sz w:val="20"/>
-          <w:szCs w:val="20"/>
-        </w:rPr>
-      </w:pPr>
-      <w:r>
-        <w:rPr>
-          <w:rFonts w:ascii="Bookman Old Style" w:hAnsi="Bookman Old Style"/>
-          <w:sz w:val="20"/>
-          <w:szCs w:val="20"/>
-        </w:rPr>
-        <w:t xml:space="preserve">3. The system must be able to store the current </w:t>
-      </w:r>
-      <w:proofErr w:type="spellStart"/>
-      <w:r>
-        <w:rPr>
-          <w:rFonts w:ascii="Bookman Old Style" w:hAnsi="Bookman Old Style"/>
-          <w:sz w:val="20"/>
-          <w:szCs w:val="20"/>
-        </w:rPr>
-        <w:t>accout</w:t>
-      </w:r>
-      <w:proofErr w:type="spellEnd"/>
-      <w:r>
-        <w:rPr>
-          <w:rFonts w:ascii="Bookman Old Style" w:hAnsi="Bookman Old Style"/>
-          <w:sz w:val="20"/>
-          <w:szCs w:val="20"/>
-        </w:rPr>
-        <w:t xml:space="preserve"> balances</w:t>
-      </w:r>
-    </w:p>
-    <w:p>
-      <w:pPr>
-        <w:pStyle w:val="NoSpacing"/>
-        <w:rPr>
-          <w:rFonts w:ascii="Bookman Old Style" w:hAnsi="Bookman Old Style"/>
-          <w:sz w:val="20"/>
-          <w:szCs w:val="20"/>
-        </w:rPr>
-      </w:pPr>
-    </w:p>
-    <w:p>
-      <w:pPr>
-        <w:pStyle w:val="NoSpacing"/>
-        <w:rPr>
-          <w:rFonts w:ascii="Bookman Old Style" w:hAnsi="Bookman Old Style"/>
-          <w:sz w:val="20"/>
-          <w:szCs w:val="20"/>
-        </w:rPr>
-      </w:pPr>
-      <w:r>
-        <w:rPr>
-          <w:rFonts w:ascii="Bookman Old Style" w:hAnsi="Bookman Old Style"/>
-          <w:sz w:val="20"/>
-          <w:szCs w:val="20"/>
-        </w:rPr>
-        <w:t>4. An account can be a joint account with any number of account holders</w:t>
-      </w:r>
-    </w:p>
-    <w:p>
-      <w:pPr>
-        <w:pStyle w:val="NoSpacing"/>
-        <w:rPr>
-          <w:rFonts w:ascii="Bookman Old Style" w:hAnsi="Bookman Old Style"/>
-          <w:sz w:val="20"/>
-          <w:szCs w:val="20"/>
-        </w:rPr>
-      </w:pPr>
-      <w:r>
-        <w:rPr>
-          <w:rFonts w:ascii="Bookman Old Style" w:hAnsi="Bookman Old Style"/>
-          <w:sz w:val="20"/>
-          <w:szCs w:val="20"/>
-        </w:rPr>
-        <w:t>5. A customer can open more than one account with the bank</w:t>
-      </w:r>
-    </w:p>
-    <w:p>
-      <w:pPr>
-        <w:pStyle w:val="NoSpacing"/>
-        <w:rPr>
-          <w:rFonts w:ascii="Bookman Old Style" w:hAnsi="Bookman Old Style"/>
-          <w:sz w:val="20"/>
-          <w:szCs w:val="20"/>
-        </w:rPr>
-      </w:pPr>
-      <w:r>
-        <w:rPr>
-          <w:rFonts w:ascii="Bookman Old Style" w:hAnsi="Bookman Old Style"/>
-          <w:sz w:val="20"/>
-          <w:szCs w:val="20"/>
-        </w:rPr>
-        <w:t>6. A customer must be able to enter at two addresses (one is Primary and the other as secondary)</w:t>
-      </w:r>
-    </w:p>
-    <w:p>
-      <w:pPr>
-        <w:pStyle w:val="NoSpacing"/>
-        <w:rPr>
-          <w:rFonts w:ascii="Bookman Old Style" w:hAnsi="Bookman Old Style"/>
-          <w:sz w:val="20"/>
-          <w:szCs w:val="20"/>
-        </w:rPr>
-      </w:pPr>
-    </w:p>
-    <w:p>
-      <w:pPr>
-        <w:pStyle w:val="NoSpacing"/>
-        <w:rPr>
-          <w:rFonts w:ascii="Bookman Old Style" w:hAnsi="Bookman Old Style"/>
-          <w:b/>
-          <w:sz w:val="36"/>
-          <w:szCs w:val="20"/>
-          <w:u w:val="single"/>
-        </w:rPr>
-      </w:pPr>
-      <w:r>
-        <w:rPr>
-          <w:rFonts w:ascii="Bookman Old Style" w:hAnsi="Bookman Old Style"/>
-          <w:b/>
-          <w:sz w:val="36"/>
-          <w:szCs w:val="20"/>
-          <w:u w:val="single"/>
-        </w:rPr>
-        <w:t xml:space="preserve">Brainstorming: </w:t>
-      </w:r>
-    </w:p>
-    <w:p>
-      <w:pPr>
-        <w:pStyle w:val="NoSpacing"/>
-        <w:rPr>
-          <w:rFonts w:ascii="Bookman Old Style" w:hAnsi="Bookman Old Style"/>
-          <w:sz w:val="20"/>
-          <w:szCs w:val="20"/>
-        </w:rPr>
-      </w:pPr>
-    </w:p>
-    <w:p>
-      <w:pPr>
-        <w:pStyle w:val="NoSpacing"/>
-        <w:rPr>
-          <w:rFonts w:ascii="Bookman Old Style" w:hAnsi="Bookman Old Style"/>
-          <w:sz w:val="20"/>
-          <w:szCs w:val="20"/>
-        </w:rPr>
-      </w:pPr>
-      <w:r>
-        <w:rPr>
-          <w:rFonts w:ascii="Bookman Old Style" w:hAnsi="Bookman Old Style"/>
-          <w:sz w:val="20"/>
-          <w:szCs w:val="20"/>
-        </w:rPr>
-        <w:t>So we have to maintain the following information in our database:</w:t>
-      </w:r>
-    </w:p>
-    <w:p>
-      <w:pPr>
-        <w:pStyle w:val="NoSpacing"/>
-        <w:rPr>
-          <w:rFonts w:ascii="Bookman Old Style" w:hAnsi="Bookman Old Style"/>
-          <w:sz w:val="20"/>
-          <w:szCs w:val="20"/>
-        </w:rPr>
-      </w:pPr>
-      <w:r>
-        <w:rPr>
-          <w:rFonts w:ascii="Bookman Old Style" w:hAnsi="Bookman Old Style"/>
-          <w:sz w:val="20"/>
-          <w:szCs w:val="20"/>
-        </w:rPr>
-        <w:t>ACCOUNT TYPE - Can be SAVINGS, and CHECKING, and the user should be able to enter new account types or delete existing account types.</w:t>
-      </w:r>
-    </w:p>
-    <w:p>
-      <w:pPr>
-        <w:pStyle w:val="NoSpacing"/>
-        <w:rPr>
-          <w:rFonts w:ascii="Bookman Old Style" w:hAnsi="Bookman Old Style"/>
-          <w:sz w:val="20"/>
-          <w:szCs w:val="20"/>
-        </w:rPr>
-      </w:pPr>
-      <w:r>
-        <w:rPr>
-          <w:rFonts w:ascii="Bookman Old Style" w:hAnsi="Bookman Old Style"/>
-          <w:sz w:val="20"/>
-          <w:szCs w:val="20"/>
-        </w:rPr>
-        <w:t>CUSTOMER_NAME, CUST_CONTACT INFO (including the HOUSE NUMBER, STEET NAME, APARTMENT NUMBER, CITY, STATE, ZIP)</w:t>
-      </w:r>
-    </w:p>
-    <w:p>
-      <w:pPr>
-        <w:pStyle w:val="NoSpacing"/>
-        <w:rPr>
-          <w:rFonts w:ascii="Bookman Old Style" w:hAnsi="Bookman Old Style"/>
-          <w:sz w:val="20"/>
-          <w:szCs w:val="20"/>
-        </w:rPr>
-      </w:pPr>
-      <w:r>
-        <w:rPr>
-          <w:rFonts w:ascii="Bookman Old Style" w:hAnsi="Bookman Old Style"/>
-          <w:sz w:val="20"/>
-          <w:szCs w:val="20"/>
-        </w:rPr>
-        <w:t xml:space="preserve">ACCOUNT_INFO - ACCOUNT NUMBER, ACCOUNT TYPE, ACCOUNT HOLDERS INFO and ACCT_BAL </w:t>
-      </w:r>
-    </w:p>
-    <w:p>
-      <w:pPr>
-        <w:pStyle w:val="NoSpacing"/>
-        <w:rPr>
-          <w:rFonts w:ascii="Bookman Old Style" w:hAnsi="Bookman Old Style"/>
-          <w:sz w:val="20"/>
-          <w:szCs w:val="20"/>
-        </w:rPr>
-      </w:pPr>
-    </w:p>
-    <w:p>
-      <w:pPr>
-        <w:pStyle w:val="NoSpacing"/>
-        <w:rPr>
-          <w:rFonts w:ascii="Bookman Old Style" w:hAnsi="Bookman Old Style"/>
-          <w:sz w:val="20"/>
-          <w:szCs w:val="20"/>
-        </w:rPr>
-      </w:pPr>
-      <w:r>
-        <w:rPr>
-          <w:rFonts w:ascii="Bookman Old Style" w:hAnsi="Bookman Old Style"/>
-          <w:sz w:val="20"/>
-          <w:szCs w:val="20"/>
-        </w:rPr>
-        <w:t>A customer can have more than one account and an account can be held by more than one customer (joint accounts). So this is a many to many relationship, an</w:t>
-      </w:r>
-      <w:r>
-        <w:rPr>
-          <w:rFonts w:ascii="Bookman Old Style" w:hAnsi="Bookman Old Style"/>
-          <w:sz w:val="20"/>
-          <w:szCs w:val="20"/>
-        </w:rPr>
-        <w:t xml:space="preserve">d we should have the following </w:t>
-      </w:r>
-      <w:r>
-        <w:rPr>
-          <w:rFonts w:ascii="Bookman Old Style" w:hAnsi="Bookman Old Style"/>
-          <w:sz w:val="20"/>
-          <w:szCs w:val="20"/>
-        </w:rPr>
-        <w:t>attributes:</w:t>
-      </w:r>
-    </w:p>
-    <w:p>
-      <w:pPr>
-        <w:pStyle w:val="NoSpacing"/>
-        <w:rPr>
-          <w:rFonts w:ascii="Bookman Old Style" w:hAnsi="Bookman Old Style"/>
-          <w:sz w:val="20"/>
-          <w:szCs w:val="20"/>
-        </w:rPr>
-      </w:pPr>
-    </w:p>
-    <w:p>
-      <w:pPr>
-        <w:pStyle w:val="NoSpacing"/>
-        <w:rPr>
-          <w:rFonts w:ascii="Bookman Old Style" w:hAnsi="Bookman Old Style"/>
-          <w:sz w:val="20"/>
-          <w:szCs w:val="20"/>
-        </w:rPr>
-      </w:pPr>
-      <w:r>
-        <w:rPr>
-          <w:rFonts w:ascii="Bookman Old Style" w:hAnsi="Bookman Old Style"/>
-          <w:sz w:val="20"/>
-          <w:szCs w:val="20"/>
-        </w:rPr>
-        <w:t>CUSTOMER_NAME, CUSTOMER_ADDRESS, ACCOUNT_ID, ACCOUNT_TYPE, ACCT_BAL</w:t>
-      </w:r>
-    </w:p>
-    <w:p>
-      <w:pPr>
-        <w:pStyle w:val="NoSpacing"/>
-        <w:rPr>
-          <w:rFonts w:ascii="Bookman Old Style" w:hAnsi="Bookman Old Style"/>
-          <w:sz w:val="20"/>
-          <w:szCs w:val="20"/>
-        </w:rPr>
-      </w:pPr>
-      <w:r>
-        <w:rPr>
-          <w:rFonts w:ascii="Bookman Old Style" w:hAnsi="Bookman Old Style"/>
-          <w:sz w:val="20"/>
-          <w:szCs w:val="20"/>
-        </w:rPr>
-        <w:t>For simplicity, let the CUSTOMER_ADDRESS column represent the CUST_CONTACT_</w:t>
-      </w:r>
-      <w:proofErr w:type="gramStart"/>
-      <w:r>
-        <w:rPr>
-          <w:rFonts w:ascii="Bookman Old Style" w:hAnsi="Bookman Old Style"/>
-          <w:sz w:val="20"/>
-          <w:szCs w:val="20"/>
-        </w:rPr>
-        <w:t>INFO(</w:t>
-      </w:r>
-      <w:proofErr w:type="gramEnd"/>
-      <w:r>
-        <w:rPr>
-          <w:rFonts w:ascii="Bookman Old Style" w:hAnsi="Bookman Old Style"/>
-          <w:sz w:val="20"/>
-          <w:szCs w:val="20"/>
-        </w:rPr>
-        <w:t>including the HOUSE NUMBER, STEET NAME, APARTMENT NUMBER, CITY, STATE, ZIP)</w:t>
-      </w:r>
-    </w:p>
-    <w:p>
-      <w:pPr>
-        <w:pStyle w:val="NoSpacing"/>
-        <w:rPr>
-          <w:rFonts w:ascii="Bookman Old Style" w:hAnsi="Bookman Old Style"/>
-          <w:sz w:val="20"/>
-          <w:szCs w:val="20"/>
-        </w:rPr>
-      </w:pPr>
-    </w:p>
-    <w:p>
-      <w:pPr>
-        <w:pStyle w:val="NoSpacing"/>
-        <w:rPr>
-          <w:rFonts w:ascii="Bookman Old Style" w:hAnsi="Bookman Old Style"/>
-          <w:sz w:val="20"/>
-          <w:szCs w:val="20"/>
-        </w:rPr>
-      </w:pPr>
-      <w:r>
-        <w:rPr>
-          <w:rFonts w:ascii="Bookman Old Style" w:hAnsi="Bookman Old Style"/>
-          <w:sz w:val="20"/>
-          <w:szCs w:val="20"/>
-        </w:rPr>
-        <w:t xml:space="preserve">But such "many </w:t>
-      </w:r>
-      <w:proofErr w:type="gramStart"/>
-      <w:r>
-        <w:rPr>
-          <w:rFonts w:ascii="Bookman Old Style" w:hAnsi="Bookman Old Style"/>
-          <w:sz w:val="20"/>
-          <w:szCs w:val="20"/>
-        </w:rPr>
-        <w:t>to</w:t>
-      </w:r>
-      <w:proofErr w:type="gramEnd"/>
-      <w:r>
-        <w:rPr>
-          <w:rFonts w:ascii="Bookman Old Style" w:hAnsi="Bookman Old Style"/>
-          <w:sz w:val="20"/>
-          <w:szCs w:val="20"/>
-        </w:rPr>
-        <w:t xml:space="preserve"> many" relationships cannot be represented in a single table physically. In</w:t>
-      </w:r>
-      <w:r>
-        <w:rPr>
-          <w:rFonts w:ascii="Bookman Old Style" w:hAnsi="Bookman Old Style"/>
-          <w:sz w:val="20"/>
-          <w:szCs w:val="20"/>
-        </w:rPr>
-        <w:t xml:space="preserve"> </w:t>
-      </w:r>
-      <w:r>
-        <w:rPr>
-          <w:rFonts w:ascii="Bookman Old Style" w:hAnsi="Bookman Old Style"/>
-          <w:sz w:val="20"/>
-          <w:szCs w:val="20"/>
-        </w:rPr>
-        <w:t xml:space="preserve">fact any RDBMS </w:t>
-      </w:r>
-      <w:r>
-        <w:rPr>
-          <w:rFonts w:ascii="Bookman Old Style" w:hAnsi="Bookman Old Style"/>
-          <w:sz w:val="20"/>
-          <w:szCs w:val="20"/>
-        </w:rPr>
-        <w:t xml:space="preserve">(Relational Database Management Systems) </w:t>
-      </w:r>
-      <w:r>
-        <w:rPr>
-          <w:rFonts w:ascii="Bookman Old Style" w:hAnsi="Bookman Old Style"/>
-          <w:sz w:val="20"/>
-          <w:szCs w:val="20"/>
-        </w:rPr>
-        <w:t>modelling software</w:t>
-      </w:r>
-      <w:r>
-        <w:rPr>
-          <w:rFonts w:ascii="Bookman Old Style" w:hAnsi="Bookman Old Style"/>
-          <w:sz w:val="20"/>
-          <w:szCs w:val="20"/>
-        </w:rPr>
-        <w:t xml:space="preserve"> (such as ER WIN)</w:t>
-      </w:r>
-      <w:r>
-        <w:rPr>
-          <w:rFonts w:ascii="Bookman Old Style" w:hAnsi="Bookman Old Style"/>
-          <w:sz w:val="20"/>
-          <w:szCs w:val="20"/>
-        </w:rPr>
-        <w:t xml:space="preserve"> will decompose such many to many</w:t>
-      </w:r>
-      <w:r>
-        <w:rPr>
-          <w:rFonts w:ascii="Bookman Old Style" w:hAnsi="Bookman Old Style"/>
-          <w:sz w:val="20"/>
-          <w:szCs w:val="20"/>
-        </w:rPr>
-        <w:t xml:space="preserve"> tables (at the logical level) </w:t>
-      </w:r>
-      <w:r>
-        <w:rPr>
-          <w:rFonts w:ascii="Bookman Old Style" w:hAnsi="Bookman Old Style"/>
-          <w:sz w:val="20"/>
-          <w:szCs w:val="20"/>
-        </w:rPr>
-        <w:t>to one-to many relationship at the physical level</w:t>
-      </w:r>
-      <w:r>
-        <w:rPr>
-          <w:rFonts w:ascii="Bookman Old Style" w:hAnsi="Bookman Old Style"/>
-          <w:sz w:val="20"/>
-          <w:szCs w:val="20"/>
-        </w:rPr>
-        <w:t xml:space="preserve"> using an intermediate mapping table</w:t>
-      </w:r>
-      <w:r>
-        <w:rPr>
-          <w:rFonts w:ascii="Bookman Old Style" w:hAnsi="Bookman Old Style"/>
-          <w:sz w:val="20"/>
-          <w:szCs w:val="20"/>
-        </w:rPr>
-        <w:t>. Why it does that?</w:t>
-      </w:r>
-    </w:p>
-    <w:p>
-      <w:pPr>
-        <w:pStyle w:val="NoSpacing"/>
-        <w:rPr>
-          <w:rFonts w:ascii="Bookman Old Style" w:hAnsi="Bookman Old Style"/>
-          <w:sz w:val="20"/>
-          <w:szCs w:val="20"/>
-        </w:rPr>
-      </w:pPr>
-      <w:r>
-        <w:rPr>
-          <w:rFonts w:ascii="Bookman Old Style" w:hAnsi="Bookman Old Style"/>
-          <w:sz w:val="20"/>
-          <w:szCs w:val="20"/>
-        </w:rPr>
-        <w:t xml:space="preserve"> </w:t>
-      </w:r>
-    </w:p>
-    <w:p>
-      <w:pPr>
-        <w:pStyle w:val="NoSpacing"/>
-        <w:rPr>
-          <w:rFonts w:ascii="Bookman Old Style" w:hAnsi="Bookman Old Style"/>
-          <w:sz w:val="20"/>
-          <w:szCs w:val="20"/>
-        </w:rPr>
-      </w:pPr>
-      <w:r>
-        <w:rPr>
-          <w:rFonts w:ascii="Bookman Old Style" w:hAnsi="Bookman Old Style"/>
-          <w:sz w:val="20"/>
-          <w:szCs w:val="20"/>
-        </w:rPr>
-        <w:t>Because, let us imagine that we create a table with the 4 attributes CUSTOMER_NAME, CUSTOMER_ADDRESS, ACCOUNT_ID, ACCOUNT_TYPE, ACCT_BAL. Since the cus</w:t>
-      </w:r>
-      <w:r>
-        <w:rPr>
-          <w:rFonts w:ascii="Bookman Old Style" w:hAnsi="Bookman Old Style"/>
-          <w:sz w:val="20"/>
-          <w:szCs w:val="20"/>
-        </w:rPr>
-        <w:t xml:space="preserve">tomer names can be same, for 2 </w:t>
-      </w:r>
-      <w:r>
-        <w:rPr>
-          <w:rFonts w:ascii="Bookman Old Style" w:hAnsi="Bookman Old Style"/>
-          <w:sz w:val="20"/>
-          <w:szCs w:val="20"/>
-        </w:rPr>
-        <w:t>different customers, let us use a column called CUST_ID to uniquely identify the customer. So we will have the following columns:</w:t>
-      </w:r>
-    </w:p>
-    <w:p>
-      <w:pPr>
-        <w:pStyle w:val="NoSpacing"/>
-        <w:rPr>
-          <w:rFonts w:ascii="Bookman Old Style" w:hAnsi="Bookman Old Style"/>
-          <w:sz w:val="20"/>
-          <w:szCs w:val="20"/>
-        </w:rPr>
-      </w:pPr>
-      <w:r>
-        <w:rPr>
-          <w:rFonts w:ascii="Bookman Old Style" w:hAnsi="Bookman Old Style"/>
-          <w:sz w:val="20"/>
-          <w:szCs w:val="20"/>
-        </w:rPr>
-        <w:lastRenderedPageBreak/>
-        <w:t>CUST_ID, CUSTOMER_NAME, CUSTOMER_ADDRESS, ACCOUNT_ID, ACCOUNT_TYPE, ACCT_BAL. So the primary key for that table is (CUST_ID ACCOUNT_ID). However, such table</w:t>
-      </w:r>
-      <w:r>
-        <w:rPr>
-          <w:rFonts w:ascii="Bookman Old Style" w:hAnsi="Bookman Old Style"/>
-          <w:sz w:val="20"/>
-          <w:szCs w:val="20"/>
-        </w:rPr>
-        <w:t xml:space="preserve"> design cannot accommodate the </w:t>
-      </w:r>
-      <w:r>
-        <w:rPr>
-          <w:rFonts w:ascii="Bookman Old Style" w:hAnsi="Bookman Old Style"/>
-          <w:sz w:val="20"/>
-          <w:szCs w:val="20"/>
-        </w:rPr>
-        <w:t>scenario, where customer details need to be maintained even though he/she does not have any accounts with the bank. For instance some banks maintain the custo</w:t>
-      </w:r>
-      <w:r>
-        <w:rPr>
-          <w:rFonts w:ascii="Bookman Old Style" w:hAnsi="Bookman Old Style"/>
-          <w:sz w:val="20"/>
-          <w:szCs w:val="20"/>
-        </w:rPr>
-        <w:t xml:space="preserve">mer information, even after an </w:t>
-      </w:r>
-      <w:r>
-        <w:rPr>
-          <w:rFonts w:ascii="Bookman Old Style" w:hAnsi="Bookman Old Style"/>
-          <w:sz w:val="20"/>
-          <w:szCs w:val="20"/>
-        </w:rPr>
-        <w:t>account has been closed, for future auditing purpose or for legal needs.</w:t>
-      </w:r>
-    </w:p>
-    <w:p>
-      <w:pPr>
-        <w:pStyle w:val="NoSpacing"/>
-        <w:rPr>
-          <w:rFonts w:ascii="Bookman Old Style" w:hAnsi="Bookman Old Style"/>
-          <w:sz w:val="20"/>
-          <w:szCs w:val="20"/>
-        </w:rPr>
-      </w:pPr>
-    </w:p>
-    <w:p>
-      <w:pPr>
-        <w:pStyle w:val="NoSpacing"/>
-        <w:rPr>
-          <w:rFonts w:ascii="Bookman Old Style" w:hAnsi="Bookman Old Style"/>
-          <w:sz w:val="20"/>
-          <w:szCs w:val="20"/>
-        </w:rPr>
-      </w:pPr>
-      <w:r>
-        <w:rPr>
-          <w:rFonts w:ascii="Bookman Old Style" w:hAnsi="Bookman Old Style"/>
-          <w:sz w:val="20"/>
-          <w:szCs w:val="20"/>
-        </w:rPr>
-        <w:t>Also, we must NOTE that, the ACCOUNT_TYPE details cannot be maintained completely. For example, if NONE of the existing customers have SAVINGS accoun</w:t>
-      </w:r>
-      <w:r>
-        <w:rPr>
-          <w:rFonts w:ascii="Bookman Old Style" w:hAnsi="Bookman Old Style"/>
-          <w:sz w:val="20"/>
-          <w:szCs w:val="20"/>
-        </w:rPr>
-        <w:t xml:space="preserve">t type, how can we capture the </w:t>
-      </w:r>
-      <w:r>
-        <w:rPr>
-          <w:rFonts w:ascii="Bookman Old Style" w:hAnsi="Bookman Old Style"/>
-          <w:sz w:val="20"/>
-          <w:szCs w:val="20"/>
-        </w:rPr>
-        <w:t xml:space="preserve">information that the bank offers SAVINGS </w:t>
-      </w:r>
-      <w:proofErr w:type="spellStart"/>
-      <w:r>
-        <w:rPr>
-          <w:rFonts w:ascii="Bookman Old Style" w:hAnsi="Bookman Old Style"/>
-          <w:sz w:val="20"/>
-          <w:szCs w:val="20"/>
-        </w:rPr>
-        <w:t>acount</w:t>
-      </w:r>
-      <w:proofErr w:type="spellEnd"/>
-      <w:r>
-        <w:rPr>
-          <w:rFonts w:ascii="Bookman Old Style" w:hAnsi="Bookman Old Style"/>
-          <w:sz w:val="20"/>
-          <w:szCs w:val="20"/>
-        </w:rPr>
-        <w:t xml:space="preserve">? So the table CUST_ID, CUSTOMER_NAME, CUSTOMER_ADDRESS, ACCOUNT_ID, ACCOUNT_TYPE, </w:t>
-      </w:r>
-      <w:proofErr w:type="gramStart"/>
-      <w:r>
-        <w:rPr>
-          <w:rFonts w:ascii="Bookman Old Style" w:hAnsi="Bookman Old Style"/>
-          <w:sz w:val="20"/>
-          <w:szCs w:val="20"/>
-        </w:rPr>
-        <w:t>ACCT</w:t>
-      </w:r>
-      <w:proofErr w:type="gramEnd"/>
-      <w:r>
-        <w:rPr>
-          <w:rFonts w:ascii="Bookman Old Style" w:hAnsi="Bookman Old Style"/>
-          <w:sz w:val="20"/>
-          <w:szCs w:val="20"/>
-        </w:rPr>
-        <w:t>_BAL must be decomposed into 4 tables:</w:t>
-      </w:r>
-    </w:p>
-    <w:p>
-      <w:pPr>
-        <w:pStyle w:val="NoSpacing"/>
-        <w:rPr>
-          <w:rFonts w:ascii="Bookman Old Style" w:hAnsi="Bookman Old Style"/>
-          <w:sz w:val="20"/>
-          <w:szCs w:val="20"/>
-        </w:rPr>
-      </w:pPr>
-    </w:p>
-    <w:p>
-      <w:pPr>
-        <w:pStyle w:val="NoSpacing"/>
-        <w:rPr>
-          <w:rFonts w:ascii="Bookman Old Style" w:hAnsi="Bookman Old Style"/>
-          <w:sz w:val="20"/>
-          <w:szCs w:val="20"/>
-        </w:rPr>
-      </w:pPr>
-      <w:r>
-        <w:rPr>
-          <w:rFonts w:ascii="Bookman Old Style" w:hAnsi="Bookman Old Style"/>
-          <w:sz w:val="20"/>
-          <w:szCs w:val="20"/>
-        </w:rPr>
-        <w:t>(CUST_ID, CUST_ADDRESS)</w:t>
-      </w:r>
-    </w:p>
-    <w:p>
-      <w:pPr>
-        <w:pStyle w:val="NoSpacing"/>
-        <w:rPr>
-          <w:rFonts w:ascii="Bookman Old Style" w:hAnsi="Bookman Old Style"/>
-          <w:sz w:val="20"/>
-          <w:szCs w:val="20"/>
-        </w:rPr>
-      </w:pPr>
-      <w:r>
-        <w:rPr>
-          <w:rFonts w:ascii="Bookman Old Style" w:hAnsi="Bookman Old Style"/>
-          <w:sz w:val="20"/>
-          <w:szCs w:val="20"/>
-        </w:rPr>
-        <w:t>(ACCOUNT_ID, ACCOUNT_TYPE, ACCT_BAL)</w:t>
-      </w:r>
-    </w:p>
-    <w:p>
-      <w:pPr>
-        <w:pStyle w:val="NoSpacing"/>
-        <w:rPr>
-          <w:rFonts w:ascii="Bookman Old Style" w:hAnsi="Bookman Old Style"/>
-          <w:sz w:val="20"/>
-          <w:szCs w:val="20"/>
-        </w:rPr>
-      </w:pPr>
-      <w:r>
-        <w:rPr>
-          <w:rFonts w:ascii="Bookman Old Style" w:hAnsi="Bookman Old Style"/>
-          <w:sz w:val="20"/>
-          <w:szCs w:val="20"/>
-        </w:rPr>
-        <w:t>(CUST_ID, ACCTOUNT_ID)</w:t>
-      </w:r>
-    </w:p>
-    <w:p>
-      <w:pPr>
-        <w:pStyle w:val="NoSpacing"/>
-        <w:rPr>
-          <w:rFonts w:ascii="Bookman Old Style" w:hAnsi="Bookman Old Style"/>
-          <w:sz w:val="20"/>
-          <w:szCs w:val="20"/>
-        </w:rPr>
-      </w:pPr>
-      <w:r>
-        <w:rPr>
-          <w:rFonts w:ascii="Bookman Old Style" w:hAnsi="Bookman Old Style"/>
-          <w:sz w:val="20"/>
-          <w:szCs w:val="20"/>
-        </w:rPr>
-        <w:t>(ACCT_TYPE, ACCT_TYPE_DESCRIPTION)</w:t>
-      </w:r>
-    </w:p>
-    <w:p>
-      <w:pPr>
-        <w:pStyle w:val="NoSpacing"/>
-        <w:rPr>
-          <w:rFonts w:ascii="Bookman Old Style" w:hAnsi="Bookman Old Style"/>
-          <w:sz w:val="20"/>
-          <w:szCs w:val="20"/>
-        </w:rPr>
-      </w:pPr>
-    </w:p>
-    <w:p>
-      <w:pPr>
-        <w:pStyle w:val="NoSpacing"/>
-        <w:rPr>
-          <w:rFonts w:ascii="Bookman Old Style" w:hAnsi="Bookman Old Style"/>
-          <w:sz w:val="20"/>
-          <w:szCs w:val="20"/>
-        </w:rPr>
-      </w:pPr>
-      <w:r>
-        <w:rPr>
-          <w:rFonts w:ascii="Bookman Old Style" w:hAnsi="Bookman Old Style"/>
-          <w:sz w:val="20"/>
-          <w:szCs w:val="20"/>
-        </w:rPr>
-        <w:t>The above 4 tables must be able to capture all the possible scenarios:</w:t>
-      </w:r>
-    </w:p>
-    <w:p>
-      <w:pPr>
-        <w:pStyle w:val="NoSpacing"/>
-        <w:rPr>
-          <w:rFonts w:ascii="Bookman Old Style" w:hAnsi="Bookman Old Style"/>
-          <w:sz w:val="20"/>
-          <w:szCs w:val="20"/>
-        </w:rPr>
-      </w:pPr>
-      <w:r>
-        <w:rPr>
-          <w:rFonts w:ascii="Bookman Old Style" w:hAnsi="Bookman Old Style"/>
-          <w:sz w:val="20"/>
-          <w:szCs w:val="20"/>
-        </w:rPr>
-        <w:t>1. Maintaining a customer information even though he has NO account</w:t>
-      </w:r>
-    </w:p>
-    <w:p>
-      <w:pPr>
-        <w:pStyle w:val="NoSpacing"/>
-        <w:rPr>
-          <w:rFonts w:ascii="Bookman Old Style" w:hAnsi="Bookman Old Style"/>
-          <w:sz w:val="20"/>
-          <w:szCs w:val="20"/>
-        </w:rPr>
-      </w:pPr>
-      <w:r>
-        <w:rPr>
-          <w:rFonts w:ascii="Bookman Old Style" w:hAnsi="Bookman Old Style"/>
-          <w:sz w:val="20"/>
-          <w:szCs w:val="20"/>
-        </w:rPr>
-        <w:t>2. Maintaining an account type, even though no accounts currently exists (related to an account type).</w:t>
-      </w:r>
-    </w:p>
-    <w:p>
-      <w:pPr>
-        <w:pStyle w:val="NoSpacing"/>
-        <w:rPr>
-          <w:rFonts w:ascii="Bookman Old Style" w:hAnsi="Bookman Old Style"/>
-          <w:sz w:val="20"/>
-          <w:szCs w:val="20"/>
-        </w:rPr>
-      </w:pPr>
-    </w:p>
-    <w:p>
-      <w:pPr>
-        <w:pStyle w:val="NoSpacing"/>
-        <w:rPr>
-          <w:rFonts w:ascii="Bookman Old Style" w:hAnsi="Bookman Old Style"/>
-          <w:sz w:val="20"/>
-          <w:szCs w:val="20"/>
-        </w:rPr>
-      </w:pPr>
-      <w:r>
-        <w:rPr>
-          <w:rFonts w:ascii="Bookman Old Style" w:hAnsi="Bookman Old Style"/>
-          <w:sz w:val="20"/>
-          <w:szCs w:val="20"/>
-        </w:rPr>
-        <w:t xml:space="preserve">The above described process to obtain the 4 tables is called the </w:t>
-      </w:r>
-      <w:r>
-        <w:rPr>
-          <w:rFonts w:ascii="Bookman Old Style" w:hAnsi="Bookman Old Style"/>
-          <w:sz w:val="20"/>
-          <w:szCs w:val="20"/>
-        </w:rPr>
-        <w:t>“</w:t>
-      </w:r>
-      <w:r>
-        <w:rPr>
-          <w:rFonts w:ascii="Bookman Old Style" w:hAnsi="Bookman Old Style"/>
-          <w:sz w:val="20"/>
-          <w:szCs w:val="20"/>
-        </w:rPr>
-        <w:t>Normalization process</w:t>
-      </w:r>
-      <w:r>
-        <w:rPr>
-          <w:rFonts w:ascii="Bookman Old Style" w:hAnsi="Bookman Old Style"/>
-          <w:sz w:val="20"/>
-          <w:szCs w:val="20"/>
-        </w:rPr>
-        <w:t>”</w:t>
-      </w:r>
-      <w:r>
-        <w:rPr>
-          <w:rFonts w:ascii="Bookman Old Style" w:hAnsi="Bookman Old Style"/>
-          <w:sz w:val="20"/>
-          <w:szCs w:val="20"/>
-        </w:rPr>
-        <w:t>, which basically says to group the relevant data together, and separate the irrelevant data.</w:t>
-      </w:r>
-    </w:p>
-    <w:p>
-      <w:pPr>
-        <w:pStyle w:val="NoSpacing"/>
-        <w:rPr>
-          <w:rFonts w:ascii="Bookman Old Style" w:hAnsi="Bookman Old Style"/>
-          <w:sz w:val="20"/>
-          <w:szCs w:val="20"/>
-        </w:rPr>
-      </w:pPr>
-    </w:p>
-    <w:p>
-      <w:pPr>
-        <w:pStyle w:val="NoSpacing"/>
-        <w:rPr>
-          <w:rFonts w:ascii="Bookman Old Style" w:hAnsi="Bookman Old Style"/>
-          <w:sz w:val="20"/>
-          <w:szCs w:val="20"/>
-        </w:rPr>
-      </w:pPr>
-      <w:r>
-        <w:rPr>
-          <w:rFonts w:ascii="Bookman Old Style" w:hAnsi="Bookman Old Style"/>
-          <w:sz w:val="20"/>
-          <w:szCs w:val="20"/>
-        </w:rPr>
-        <w:t>There are three important rules of Normalization:</w:t>
-      </w:r>
-    </w:p>
-    <w:p>
-      <w:pPr>
-        <w:pStyle w:val="NoSpacing"/>
-        <w:rPr>
-          <w:rFonts w:ascii="Bookman Old Style" w:hAnsi="Bookman Old Style"/>
-          <w:sz w:val="20"/>
-          <w:szCs w:val="20"/>
-        </w:rPr>
-      </w:pPr>
-    </w:p>
-    <w:p>
-      <w:pPr>
-        <w:pStyle w:val="NoSpacing"/>
-        <w:rPr>
-          <w:rFonts w:ascii="Bookman Old Style" w:hAnsi="Bookman Old Style"/>
-          <w:sz w:val="20"/>
-          <w:szCs w:val="20"/>
-        </w:rPr>
-      </w:pPr>
-      <w:r>
-        <w:rPr>
-          <w:rFonts w:ascii="Bookman Old Style" w:hAnsi="Bookman Old Style"/>
-          <w:b/>
-          <w:sz w:val="20"/>
-          <w:szCs w:val="20"/>
-          <w:u w:val="single"/>
-        </w:rPr>
-        <w:t>First Normal Form:</w:t>
-      </w:r>
-      <w:r>
-        <w:rPr>
-          <w:rFonts w:ascii="Bookman Old Style" w:hAnsi="Bookman Old Style"/>
-          <w:sz w:val="20"/>
-          <w:szCs w:val="20"/>
-        </w:rPr>
-        <w:t xml:space="preserve"> Each row in a table MUST be unique</w:t>
-      </w:r>
-      <w:r>
-        <w:rPr>
-          <w:rFonts w:ascii="Bookman Old Style" w:hAnsi="Bookman Old Style"/>
-          <w:sz w:val="20"/>
-          <w:szCs w:val="20"/>
-        </w:rPr>
-        <w:t>l</w:t>
-      </w:r>
-      <w:r>
-        <w:rPr>
-          <w:rFonts w:ascii="Bookman Old Style" w:hAnsi="Bookman Old Style"/>
-          <w:sz w:val="20"/>
-          <w:szCs w:val="20"/>
-        </w:rPr>
-        <w:t>y identified. In other words, we must have primary key on a table.</w:t>
-      </w:r>
-      <w:r>
-        <w:rPr>
-          <w:rFonts w:ascii="Bookman Old Style" w:hAnsi="Bookman Old Style"/>
-          <w:sz w:val="20"/>
-          <w:szCs w:val="20"/>
-        </w:rPr>
-        <w:t xml:space="preserve"> If a table has primary key then it abides the first normal form</w:t>
-      </w:r>
-    </w:p>
-    <w:p>
-      <w:pPr>
-        <w:pStyle w:val="NoSpacing"/>
-        <w:rPr>
-          <w:rFonts w:ascii="Bookman Old Style" w:hAnsi="Bookman Old Style"/>
-          <w:sz w:val="20"/>
-          <w:szCs w:val="20"/>
-        </w:rPr>
-      </w:pPr>
-    </w:p>
-    <w:p>
-      <w:pPr>
-        <w:pStyle w:val="NoSpacing"/>
-        <w:rPr>
-          <w:rFonts w:ascii="Bookman Old Style" w:hAnsi="Bookman Old Style"/>
-          <w:sz w:val="20"/>
-          <w:szCs w:val="20"/>
-        </w:rPr>
-      </w:pPr>
-      <w:r>
-        <w:rPr>
-          <w:rFonts w:ascii="Bookman Old Style" w:hAnsi="Bookman Old Style"/>
-          <w:b/>
-          <w:sz w:val="20"/>
-          <w:szCs w:val="20"/>
-          <w:u w:val="single"/>
-        </w:rPr>
-        <w:t>Second Normal Form:</w:t>
-      </w:r>
-      <w:r>
-        <w:rPr>
-          <w:rFonts w:ascii="Bookman Old Style" w:hAnsi="Bookman Old Style"/>
-          <w:sz w:val="20"/>
-          <w:szCs w:val="20"/>
-        </w:rPr>
-        <w:t xml:space="preserve"> If the Primary Key has more than one column, then there should not be any partial dependencies of non-unique columns on the </w:t>
-      </w:r>
-      <w:r>
-        <w:rPr>
-          <w:rFonts w:ascii="Bookman Old Style" w:hAnsi="Bookman Old Style"/>
-          <w:sz w:val="20"/>
-          <w:szCs w:val="20"/>
-        </w:rPr>
-        <w:t xml:space="preserve">parts of </w:t>
-      </w:r>
-      <w:r>
-        <w:rPr>
-          <w:rFonts w:ascii="Bookman Old Style" w:hAnsi="Bookman Old Style"/>
-          <w:sz w:val="20"/>
-          <w:szCs w:val="20"/>
-        </w:rPr>
-        <w:t>Primary key</w:t>
-      </w:r>
-      <w:r>
-        <w:rPr>
-          <w:rFonts w:ascii="Bookman Old Style" w:hAnsi="Bookman Old Style"/>
-          <w:sz w:val="20"/>
-          <w:szCs w:val="20"/>
-        </w:rPr>
-        <w:t xml:space="preserve"> columns</w:t>
-      </w:r>
-      <w:r>
-        <w:rPr>
-          <w:rFonts w:ascii="Bookman Old Style" w:hAnsi="Bookman Old Style"/>
-          <w:sz w:val="20"/>
-          <w:szCs w:val="20"/>
-        </w:rPr>
-        <w:t>.</w:t>
-      </w:r>
-    </w:p>
-    <w:p>
-      <w:pPr>
-        <w:pStyle w:val="NoSpacing"/>
-        <w:rPr>
-          <w:rFonts w:ascii="Bookman Old Style" w:hAnsi="Bookman Old Style"/>
-          <w:sz w:val="20"/>
-          <w:szCs w:val="20"/>
-        </w:rPr>
-      </w:pPr>
-      <w:r>
-        <w:rPr>
-          <w:rFonts w:ascii="Bookman Old Style" w:hAnsi="Bookman Old Style"/>
-          <w:sz w:val="20"/>
-          <w:szCs w:val="20"/>
-        </w:rPr>
-        <w:t xml:space="preserve">  For instance, in our above example, the CUST_ID and ACCOUNT_ID is the Primary Key, but the column ACCT_BAL is dependent on ACCOUNT_ID, and NOT </w:t>
-      </w:r>
-      <w:r>
-        <w:rPr>
-          <w:rFonts w:ascii="Bookman Old Style" w:hAnsi="Bookman Old Style"/>
-          <w:sz w:val="20"/>
-          <w:szCs w:val="20"/>
-        </w:rPr>
-        <w:t>o</w:t>
-      </w:r>
-      <w:r>
-        <w:rPr>
-          <w:rFonts w:ascii="Bookman Old Style" w:hAnsi="Bookman Old Style"/>
-          <w:sz w:val="20"/>
-          <w:szCs w:val="20"/>
-        </w:rPr>
-        <w:t xml:space="preserve">n CUST_ID. </w:t>
-      </w:r>
-      <w:r>
-        <w:rPr>
-          <w:rFonts w:ascii="Bookman Old Style" w:hAnsi="Bookman Old Style"/>
-          <w:sz w:val="20"/>
-          <w:szCs w:val="20"/>
-        </w:rPr>
-        <w:t xml:space="preserve">Since a customer can have more </w:t>
-      </w:r>
-      <w:r>
-        <w:rPr>
-          <w:rFonts w:ascii="Bookman Old Style" w:hAnsi="Bookman Old Style"/>
-          <w:sz w:val="20"/>
-          <w:szCs w:val="20"/>
-        </w:rPr>
-        <w:t>than one account, the account balances are dependent on ACCOINT_ID, but not on CUST_ID. Hence it violates the second Normal form.</w:t>
-      </w:r>
-      <w:r>
-        <w:rPr>
-          <w:rFonts w:ascii="Bookman Old Style" w:hAnsi="Bookman Old Style"/>
-          <w:sz w:val="20"/>
-          <w:szCs w:val="20"/>
-        </w:rPr>
-        <w:t xml:space="preserve"> NOTE that if a table is in 2</w:t>
-      </w:r>
-      <w:r>
-        <w:rPr>
-          <w:rFonts w:ascii="Bookman Old Style" w:hAnsi="Bookman Old Style"/>
-          <w:sz w:val="20"/>
-          <w:szCs w:val="20"/>
-          <w:vertAlign w:val="superscript"/>
-        </w:rPr>
-        <w:t>nd</w:t>
-      </w:r>
-      <w:r>
-        <w:rPr>
-          <w:rFonts w:ascii="Bookman Old Style" w:hAnsi="Bookman Old Style"/>
-          <w:sz w:val="20"/>
-          <w:szCs w:val="20"/>
-        </w:rPr>
-        <w:t xml:space="preserve"> Normal Form, then it is already in 1</w:t>
-      </w:r>
-      <w:r>
-        <w:rPr>
-          <w:rFonts w:ascii="Bookman Old Style" w:hAnsi="Bookman Old Style"/>
-          <w:sz w:val="20"/>
-          <w:szCs w:val="20"/>
-          <w:vertAlign w:val="superscript"/>
-        </w:rPr>
-        <w:t>st</w:t>
-      </w:r>
-      <w:r>
-        <w:rPr>
-          <w:rFonts w:ascii="Bookman Old Style" w:hAnsi="Bookman Old Style"/>
-          <w:sz w:val="20"/>
-          <w:szCs w:val="20"/>
-        </w:rPr>
-        <w:t xml:space="preserve"> Normal Form.</w:t>
-      </w:r>
-    </w:p>
-    <w:p>
-      <w:pPr>
-        <w:pStyle w:val="NoSpacing"/>
-        <w:rPr>
-          <w:rFonts w:ascii="Bookman Old Style" w:hAnsi="Bookman Old Style"/>
-          <w:sz w:val="20"/>
-          <w:szCs w:val="20"/>
-        </w:rPr>
-      </w:pPr>
-    </w:p>
-    <w:p>
-      <w:pPr>
-        <w:pStyle w:val="NoSpacing"/>
-        <w:rPr>
-          <w:rFonts w:ascii="Bookman Old Style" w:hAnsi="Bookman Old Style"/>
-          <w:sz w:val="20"/>
-          <w:szCs w:val="20"/>
-        </w:rPr>
-      </w:pPr>
-      <w:r>
-        <w:rPr>
-          <w:rFonts w:ascii="Bookman Old Style" w:hAnsi="Bookman Old Style"/>
-          <w:b/>
-          <w:sz w:val="20"/>
-          <w:szCs w:val="20"/>
-          <w:u w:val="single"/>
-        </w:rPr>
-        <w:t xml:space="preserve">Third Normal Form: </w:t>
-      </w:r>
-      <w:r>
-        <w:rPr>
-          <w:rFonts w:ascii="Bookman Old Style" w:hAnsi="Bookman Old Style"/>
-          <w:sz w:val="20"/>
-          <w:szCs w:val="20"/>
-        </w:rPr>
-        <w:t>The non-keys should not be dependent on other non-keys. In our above example, the column ACCOUNT_TYPE is not dependent on the Primary Key va</w:t>
-      </w:r>
-      <w:r>
-        <w:rPr>
-          <w:rFonts w:ascii="Bookman Old Style" w:hAnsi="Bookman Old Style"/>
-          <w:sz w:val="20"/>
-          <w:szCs w:val="20"/>
-        </w:rPr>
-        <w:t xml:space="preserve">lues, but it is an independent </w:t>
-      </w:r>
-      <w:r>
-        <w:rPr>
-          <w:rFonts w:ascii="Bookman Old Style" w:hAnsi="Bookman Old Style"/>
-          <w:sz w:val="20"/>
-          <w:szCs w:val="20"/>
-        </w:rPr>
-        <w:t>attribute. This is the reason, why we are not able to maintain all the account types, if none of the existing accounts cover all the possible account types.</w:t>
-      </w:r>
-      <w:r>
-        <w:rPr>
-          <w:rFonts w:ascii="Bookman Old Style" w:hAnsi="Bookman Old Style"/>
-          <w:sz w:val="20"/>
-          <w:szCs w:val="20"/>
-        </w:rPr>
-        <w:t xml:space="preserve"> NOTE that if a table is in 3</w:t>
-      </w:r>
-      <w:r>
-        <w:rPr>
-          <w:rFonts w:ascii="Bookman Old Style" w:hAnsi="Bookman Old Style"/>
-          <w:sz w:val="20"/>
-          <w:szCs w:val="20"/>
-          <w:vertAlign w:val="superscript"/>
-        </w:rPr>
-        <w:t>rd</w:t>
-      </w:r>
-      <w:r>
-        <w:rPr>
-          <w:rFonts w:ascii="Bookman Old Style" w:hAnsi="Bookman Old Style"/>
-          <w:sz w:val="20"/>
-          <w:szCs w:val="20"/>
-        </w:rPr>
-        <w:t xml:space="preserve"> Normal form, then it is already in 1</w:t>
-      </w:r>
-      <w:r>
-        <w:rPr>
-          <w:rFonts w:ascii="Bookman Old Style" w:hAnsi="Bookman Old Style"/>
-          <w:sz w:val="20"/>
-          <w:szCs w:val="20"/>
-          <w:vertAlign w:val="superscript"/>
-        </w:rPr>
-        <w:t>st</w:t>
-      </w:r>
-      <w:r>
-        <w:rPr>
-          <w:rFonts w:ascii="Bookman Old Style" w:hAnsi="Bookman Old Style"/>
-          <w:sz w:val="20"/>
-          <w:szCs w:val="20"/>
-        </w:rPr>
-        <w:t xml:space="preserve"> and 2</w:t>
-      </w:r>
-      <w:r>
-        <w:rPr>
-          <w:rFonts w:ascii="Bookman Old Style" w:hAnsi="Bookman Old Style"/>
-          <w:sz w:val="20"/>
-          <w:szCs w:val="20"/>
-          <w:vertAlign w:val="superscript"/>
-        </w:rPr>
-        <w:t>nd</w:t>
-      </w:r>
-      <w:r>
-        <w:rPr>
-          <w:rFonts w:ascii="Bookman Old Style" w:hAnsi="Bookman Old Style"/>
-          <w:sz w:val="20"/>
-          <w:szCs w:val="20"/>
-        </w:rPr>
-        <w:t xml:space="preserve"> Normal forms.</w:t>
-      </w:r>
-    </w:p>
-    <w:p>
-      <w:pPr>
-        <w:pStyle w:val="NoSpacing"/>
-        <w:rPr>
-          <w:rFonts w:ascii="Bookman Old Style" w:hAnsi="Bookman Old Style"/>
-          <w:sz w:val="20"/>
-          <w:szCs w:val="20"/>
-        </w:rPr>
-      </w:pPr>
-    </w:p>
-    <w:p>
-      <w:pPr>
-        <w:pStyle w:val="NoSpacing"/>
-        <w:rPr>
-          <w:rFonts w:ascii="Bookman Old Style" w:hAnsi="Bookman Old Style"/>
-          <w:sz w:val="20"/>
-          <w:szCs w:val="20"/>
-        </w:rPr>
-      </w:pPr>
-    </w:p>
-    <w:p>
-      <w:pPr>
-        <w:pStyle w:val="NoSpacing"/>
-        <w:rPr>
-          <w:rFonts w:ascii="Bookman Old Style" w:hAnsi="Bookman Old Style"/>
-          <w:sz w:val="20"/>
-          <w:szCs w:val="20"/>
-        </w:rPr>
-      </w:pPr>
-      <w:r>
-        <w:rPr>
-          <w:rFonts w:ascii="Bookman Old Style" w:hAnsi="Bookman Old Style"/>
-          <w:sz w:val="20"/>
-          <w:szCs w:val="20"/>
-        </w:rPr>
-        <w:t>=============================================================================</w:t>
-      </w:r>
-      <w:r>
-        <w:rPr>
-          <w:rFonts w:ascii="Bookman Old Style" w:hAnsi="Bookman Old Style"/>
-          <w:sz w:val="20"/>
-          <w:szCs w:val="20"/>
-        </w:rPr>
-        <w:t xml:space="preserve"> </w:t>
-      </w:r>
-    </w:p>
-    <w:p>
-      <w:pPr>
-        <w:pStyle w:val="NoSpacing"/>
+      <w:r>
         <w:rPr>
           <w:rFonts w:ascii="Bookman Old Style" w:hAnsi="Bookman Old Style"/>
           <w:b/>
           <w:sz w:val="28"/>
           <w:szCs w:val="20"/>
         </w:rPr>
-      </w:pPr>
-      <w:r>
-        <w:rPr>
-          <w:rFonts w:ascii="Bookman Old Style" w:hAnsi="Bookman Old Style"/>
-          <w:b/>
-          <w:sz w:val="28"/>
-          <w:szCs w:val="20"/>
-        </w:rPr>
-        <w:t>C</w:t>
-      </w:r>
-      <w:r>
-        <w:rPr>
-          <w:rFonts w:ascii="Bookman Old Style" w:hAnsi="Bookman Old Style"/>
-          <w:b/>
-          <w:sz w:val="28"/>
-          <w:szCs w:val="20"/>
-        </w:rPr>
-        <w:t>reating the physical database objects:</w:t>
+        <w:t>:</w:t>
       </w:r>
     </w:p>
     <w:p>

</xml_diff>